<commit_message>
Added a specification about taking the goals in order
</commit_message>
<xml_diff>
--- a/Specification.docx
+++ b/Specification.docx
@@ -1141,7 +1141,7 @@
           <w:lang w:eastAsia="sv-SE"/>
         </w:rPr>
       </w:pPr>
-      <w:hyperlink w:anchor="_Toc37918851" w:history="1">
+      <w:hyperlink w:anchor="_Toc38002571" w:history="1">
         <w:r>
           <w:rPr>
             <w:rStyle w:val="Hyperlnk"/>
@@ -1170,7 +1170,7 @@
             <w:noProof/>
             <w:webHidden/>
           </w:rPr>
-          <w:instrText xml:space="preserve"> PAGEREF _Toc37918851 \h </w:instrText>
+          <w:instrText xml:space="preserve"> PAGEREF _Toc38002571 \h </w:instrText>
         </w:r>
         <w:r>
           <w:rPr>
@@ -1217,7 +1217,7 @@
           <w:lang w:eastAsia="sv-SE"/>
         </w:rPr>
       </w:pPr>
-      <w:hyperlink w:anchor="_Toc37918852" w:history="1">
+      <w:hyperlink w:anchor="_Toc38002572" w:history="1">
         <w:r>
           <w:rPr>
             <w:rStyle w:val="Hyperlnk"/>
@@ -1246,7 +1246,7 @@
             <w:noProof/>
             <w:webHidden/>
           </w:rPr>
-          <w:instrText xml:space="preserve"> PAGEREF _Toc37918852 \h </w:instrText>
+          <w:instrText xml:space="preserve"> PAGEREF _Toc38002572 \h </w:instrText>
         </w:r>
         <w:r>
           <w:rPr>
@@ -1293,7 +1293,7 @@
           <w:lang w:eastAsia="sv-SE"/>
         </w:rPr>
       </w:pPr>
-      <w:hyperlink w:anchor="_Toc37918853" w:history="1">
+      <w:hyperlink w:anchor="_Toc38002573" w:history="1">
         <w:r>
           <w:rPr>
             <w:rStyle w:val="Hyperlnk"/>
@@ -1322,7 +1322,7 @@
             <w:noProof/>
             <w:webHidden/>
           </w:rPr>
-          <w:instrText xml:space="preserve"> PAGEREF _Toc37918853 \h </w:instrText>
+          <w:instrText xml:space="preserve"> PAGEREF _Toc38002573 \h </w:instrText>
         </w:r>
         <w:r>
           <w:rPr>
@@ -1368,7 +1368,7 @@
           <w:lang w:eastAsia="sv-SE"/>
         </w:rPr>
       </w:pPr>
-      <w:hyperlink w:anchor="_Toc37918854" w:history="1">
+      <w:hyperlink w:anchor="_Toc38002574" w:history="1">
         <w:r>
           <w:rPr>
             <w:rStyle w:val="Hyperlnk"/>
@@ -1397,7 +1397,7 @@
             <w:noProof/>
             <w:webHidden/>
           </w:rPr>
-          <w:instrText xml:space="preserve"> PAGEREF _Toc37918854 \h </w:instrText>
+          <w:instrText xml:space="preserve"> PAGEREF _Toc38002574 \h </w:instrText>
         </w:r>
         <w:r>
           <w:rPr>
@@ -1444,7 +1444,7 @@
           <w:lang w:eastAsia="sv-SE"/>
         </w:rPr>
       </w:pPr>
-      <w:hyperlink w:anchor="_Toc37918855" w:history="1">
+      <w:hyperlink w:anchor="_Toc38002575" w:history="1">
         <w:r>
           <w:rPr>
             <w:rStyle w:val="Hyperlnk"/>
@@ -1473,7 +1473,7 @@
             <w:noProof/>
             <w:webHidden/>
           </w:rPr>
-          <w:instrText xml:space="preserve"> PAGEREF _Toc37918855 \h </w:instrText>
+          <w:instrText xml:space="preserve"> PAGEREF _Toc38002575 \h </w:instrText>
         </w:r>
         <w:r>
           <w:rPr>
@@ -1520,7 +1520,7 @@
           <w:lang w:eastAsia="sv-SE"/>
         </w:rPr>
       </w:pPr>
-      <w:hyperlink w:anchor="_Toc37918856" w:history="1">
+      <w:hyperlink w:anchor="_Toc38002576" w:history="1">
         <w:r>
           <w:rPr>
             <w:rStyle w:val="Hyperlnk"/>
@@ -1549,7 +1549,7 @@
             <w:noProof/>
             <w:webHidden/>
           </w:rPr>
-          <w:instrText xml:space="preserve"> PAGEREF _Toc37918856 \h </w:instrText>
+          <w:instrText xml:space="preserve"> PAGEREF _Toc38002576 \h </w:instrText>
         </w:r>
         <w:r>
           <w:rPr>
@@ -1596,7 +1596,7 @@
           <w:lang w:eastAsia="sv-SE"/>
         </w:rPr>
       </w:pPr>
-      <w:hyperlink w:anchor="_Toc37918857" w:history="1">
+      <w:hyperlink w:anchor="_Toc38002577" w:history="1">
         <w:r>
           <w:rPr>
             <w:rStyle w:val="Hyperlnk"/>
@@ -1625,7 +1625,7 @@
             <w:noProof/>
             <w:webHidden/>
           </w:rPr>
-          <w:instrText xml:space="preserve"> PAGEREF _Toc37918857 \h </w:instrText>
+          <w:instrText xml:space="preserve"> PAGEREF _Toc38002577 \h </w:instrText>
         </w:r>
         <w:r>
           <w:rPr>
@@ -1672,7 +1672,7 @@
           <w:lang w:eastAsia="sv-SE"/>
         </w:rPr>
       </w:pPr>
-      <w:hyperlink w:anchor="_Toc37918858" w:history="1">
+      <w:hyperlink w:anchor="_Toc38002578" w:history="1">
         <w:r>
           <w:rPr>
             <w:rStyle w:val="Hyperlnk"/>
@@ -1701,7 +1701,7 @@
             <w:noProof/>
             <w:webHidden/>
           </w:rPr>
-          <w:instrText xml:space="preserve"> PAGEREF _Toc37918858 \h </w:instrText>
+          <w:instrText xml:space="preserve"> PAGEREF _Toc38002578 \h </w:instrText>
         </w:r>
         <w:r>
           <w:rPr>
@@ -1748,7 +1748,7 @@
           <w:lang w:eastAsia="sv-SE"/>
         </w:rPr>
       </w:pPr>
-      <w:hyperlink w:anchor="_Toc37918859" w:history="1">
+      <w:hyperlink w:anchor="_Toc38002579" w:history="1">
         <w:r>
           <w:rPr>
             <w:rStyle w:val="Hyperlnk"/>
@@ -1777,7 +1777,7 @@
             <w:noProof/>
             <w:webHidden/>
           </w:rPr>
-          <w:instrText xml:space="preserve"> PAGEREF _Toc37918859 \h </w:instrText>
+          <w:instrText xml:space="preserve"> PAGEREF _Toc38002579 \h </w:instrText>
         </w:r>
         <w:r>
           <w:rPr>
@@ -1798,81 +1798,6 @@
             <w:webHidden/>
           </w:rPr>
           <w:t>4</w:t>
-        </w:r>
-        <w:r>
-          <w:rPr>
-            <w:noProof/>
-            <w:webHidden/>
-          </w:rPr>
-          <w:fldChar w:fldCharType="end"/>
-        </w:r>
-      </w:hyperlink>
-    </w:p>
-    <w:p>
-      <w:pPr>
-        <w:pStyle w:val="Innehll1"/>
-        <w:tabs>
-          <w:tab w:val="right" w:leader="dot" w:pos="9056"/>
-        </w:tabs>
-        <w:rPr>
-          <w:rFonts w:asciiTheme="minorHAnsi" w:eastAsiaTheme="minorEastAsia" w:hAnsiTheme="minorHAnsi" w:cstheme="minorBidi"/>
-          <w:b w:val="0"/>
-          <w:bCs w:val="0"/>
-          <w:caps w:val="0"/>
-          <w:noProof/>
-          <w:lang w:eastAsia="sv-SE"/>
-        </w:rPr>
-      </w:pPr>
-      <w:hyperlink w:anchor="_Toc37918860" w:history="1">
-        <w:r>
-          <w:rPr>
-            <w:rStyle w:val="Hyperlnk"/>
-            <w:rFonts w:eastAsia="Times New Roman"/>
-            <w:noProof/>
-            <w:lang w:val="en-US"/>
-          </w:rPr>
-          <w:t>Feature: Game Flow</w:t>
-        </w:r>
-        <w:r>
-          <w:rPr>
-            <w:noProof/>
-            <w:webHidden/>
-          </w:rPr>
-          <w:tab/>
-        </w:r>
-        <w:r>
-          <w:rPr>
-            <w:noProof/>
-            <w:webHidden/>
-          </w:rPr>
-          <w:fldChar w:fldCharType="begin"/>
-        </w:r>
-        <w:r>
-          <w:rPr>
-            <w:noProof/>
-            <w:webHidden/>
-          </w:rPr>
-          <w:instrText xml:space="preserve"> PAGEREF _Toc37918860 \h </w:instrText>
-        </w:r>
-        <w:r>
-          <w:rPr>
-            <w:noProof/>
-            <w:webHidden/>
-          </w:rPr>
-        </w:r>
-        <w:r>
-          <w:rPr>
-            <w:noProof/>
-            <w:webHidden/>
-          </w:rPr>
-          <w:fldChar w:fldCharType="separate"/>
-        </w:r>
-        <w:r>
-          <w:rPr>
-            <w:noProof/>
-            <w:webHidden/>
-          </w:rPr>
-          <w:t>5</w:t>
         </w:r>
         <w:r>
           <w:rPr>
@@ -1899,7 +1824,7 @@
           <w:lang w:eastAsia="sv-SE"/>
         </w:rPr>
       </w:pPr>
-      <w:hyperlink w:anchor="_Toc37918861" w:history="1">
+      <w:hyperlink w:anchor="_Toc38002580" w:history="1">
         <w:r>
           <w:rPr>
             <w:rStyle w:val="Hyperlnk"/>
@@ -1907,7 +1832,7 @@
             <w:noProof/>
             <w:lang w:val="en-US"/>
           </w:rPr>
-          <w:t>Scenario: Facilitator creates a new game</w:t>
+          <w:t>Scenario: A player must take their goals in order.</w:t>
         </w:r>
         <w:r>
           <w:rPr>
@@ -1928,7 +1853,7 @@
             <w:noProof/>
             <w:webHidden/>
           </w:rPr>
-          <w:instrText xml:space="preserve"> PAGEREF _Toc37918861 \h </w:instrText>
+          <w:instrText xml:space="preserve"> PAGEREF _Toc38002580 \h </w:instrText>
         </w:r>
         <w:r>
           <w:rPr>
@@ -1949,6 +1874,81 @@
             <w:webHidden/>
           </w:rPr>
           <w:t>5</w:t>
+        </w:r>
+        <w:r>
+          <w:rPr>
+            <w:noProof/>
+            <w:webHidden/>
+          </w:rPr>
+          <w:fldChar w:fldCharType="end"/>
+        </w:r>
+      </w:hyperlink>
+    </w:p>
+    <w:p>
+      <w:pPr>
+        <w:pStyle w:val="Innehll1"/>
+        <w:tabs>
+          <w:tab w:val="right" w:leader="dot" w:pos="9056"/>
+        </w:tabs>
+        <w:rPr>
+          <w:rFonts w:asciiTheme="minorHAnsi" w:eastAsiaTheme="minorEastAsia" w:hAnsiTheme="minorHAnsi" w:cstheme="minorBidi"/>
+          <w:b w:val="0"/>
+          <w:bCs w:val="0"/>
+          <w:caps w:val="0"/>
+          <w:noProof/>
+          <w:lang w:eastAsia="sv-SE"/>
+        </w:rPr>
+      </w:pPr>
+      <w:hyperlink w:anchor="_Toc38002581" w:history="1">
+        <w:r>
+          <w:rPr>
+            <w:rStyle w:val="Hyperlnk"/>
+            <w:rFonts w:eastAsia="Times New Roman"/>
+            <w:noProof/>
+            <w:lang w:val="en-US"/>
+          </w:rPr>
+          <w:t>Feature: Game Flow</w:t>
+        </w:r>
+        <w:r>
+          <w:rPr>
+            <w:noProof/>
+            <w:webHidden/>
+          </w:rPr>
+          <w:tab/>
+        </w:r>
+        <w:r>
+          <w:rPr>
+            <w:noProof/>
+            <w:webHidden/>
+          </w:rPr>
+          <w:fldChar w:fldCharType="begin"/>
+        </w:r>
+        <w:r>
+          <w:rPr>
+            <w:noProof/>
+            <w:webHidden/>
+          </w:rPr>
+          <w:instrText xml:space="preserve"> PAGEREF _Toc38002581 \h </w:instrText>
+        </w:r>
+        <w:r>
+          <w:rPr>
+            <w:noProof/>
+            <w:webHidden/>
+          </w:rPr>
+        </w:r>
+        <w:r>
+          <w:rPr>
+            <w:noProof/>
+            <w:webHidden/>
+          </w:rPr>
+          <w:fldChar w:fldCharType="separate"/>
+        </w:r>
+        <w:r>
+          <w:rPr>
+            <w:noProof/>
+            <w:webHidden/>
+          </w:rPr>
+          <w:t>6</w:t>
         </w:r>
         <w:r>
           <w:rPr>
@@ -1975,7 +1975,7 @@
           <w:lang w:eastAsia="sv-SE"/>
         </w:rPr>
       </w:pPr>
-      <w:hyperlink w:anchor="_Toc37918862" w:history="1">
+      <w:hyperlink w:anchor="_Toc38002582" w:history="1">
         <w:r>
           <w:rPr>
             <w:rStyle w:val="Hyperlnk"/>
@@ -1983,7 +1983,7 @@
             <w:noProof/>
             <w:lang w:val="en-US"/>
           </w:rPr>
-          <w:t>Scenario: Player joins a game</w:t>
+          <w:t>Scenario: Facilitator creates a new game</w:t>
         </w:r>
         <w:r>
           <w:rPr>
@@ -2004,7 +2004,7 @@
             <w:noProof/>
             <w:webHidden/>
           </w:rPr>
-          <w:instrText xml:space="preserve"> PAGEREF _Toc37918862 \h </w:instrText>
+          <w:instrText xml:space="preserve"> PAGEREF _Toc38002582 \h </w:instrText>
         </w:r>
         <w:r>
           <w:rPr>
@@ -2024,7 +2024,7 @@
             <w:noProof/>
             <w:webHidden/>
           </w:rPr>
-          <w:t>5</w:t>
+          <w:t>6</w:t>
         </w:r>
         <w:r>
           <w:rPr>
@@ -2051,7 +2051,7 @@
           <w:lang w:eastAsia="sv-SE"/>
         </w:rPr>
       </w:pPr>
-      <w:hyperlink w:anchor="_Toc37918863" w:history="1">
+      <w:hyperlink w:anchor="_Toc38002583" w:history="1">
         <w:r>
           <w:rPr>
             <w:rStyle w:val="Hyperlnk"/>
@@ -2059,7 +2059,7 @@
             <w:noProof/>
             <w:lang w:val="en-US"/>
           </w:rPr>
-          <w:t>Scenario: Facilitator starts the assignment</w:t>
+          <w:t>Scenario: Player joins a game</w:t>
         </w:r>
         <w:r>
           <w:rPr>
@@ -2080,7 +2080,7 @@
             <w:noProof/>
             <w:webHidden/>
           </w:rPr>
-          <w:instrText xml:space="preserve"> PAGEREF _Toc37918863 \h </w:instrText>
+          <w:instrText xml:space="preserve"> PAGEREF _Toc38002583 \h </w:instrText>
         </w:r>
         <w:r>
           <w:rPr>
@@ -2100,7 +2100,7 @@
             <w:noProof/>
             <w:webHidden/>
           </w:rPr>
-          <w:t>5</w:t>
+          <w:t>6</w:t>
         </w:r>
         <w:r>
           <w:rPr>
@@ -2127,7 +2127,7 @@
           <w:lang w:eastAsia="sv-SE"/>
         </w:rPr>
       </w:pPr>
-      <w:hyperlink w:anchor="_Toc37918864" w:history="1">
+      <w:hyperlink w:anchor="_Toc38002584" w:history="1">
         <w:r>
           <w:rPr>
             <w:rStyle w:val="Hyperlnk"/>
@@ -2135,7 +2135,7 @@
             <w:noProof/>
             <w:lang w:val="en-US"/>
           </w:rPr>
-          <w:t>Scenario: A game in phase assignment is started</w:t>
+          <w:t>Scenario: Facilitator starts the assignment</w:t>
         </w:r>
         <w:r>
           <w:rPr>
@@ -2156,7 +2156,7 @@
             <w:noProof/>
             <w:webHidden/>
           </w:rPr>
-          <w:instrText xml:space="preserve"> PAGEREF _Toc37918864 \h </w:instrText>
+          <w:instrText xml:space="preserve"> PAGEREF _Toc38002584 \h </w:instrText>
         </w:r>
         <w:r>
           <w:rPr>
@@ -2176,7 +2176,7 @@
             <w:noProof/>
             <w:webHidden/>
           </w:rPr>
-          <w:t>5</w:t>
+          <w:t>6</w:t>
         </w:r>
         <w:r>
           <w:rPr>
@@ -2203,7 +2203,7 @@
           <w:lang w:eastAsia="sv-SE"/>
         </w:rPr>
       </w:pPr>
-      <w:hyperlink w:anchor="_Toc37918865" w:history="1">
+      <w:hyperlink w:anchor="_Toc38002585" w:history="1">
         <w:r>
           <w:rPr>
             <w:rStyle w:val="Hyperlnk"/>
@@ -2211,7 +2211,7 @@
             <w:noProof/>
             <w:lang w:val="en-US"/>
           </w:rPr>
-          <w:t>Scenario: Players are all done</w:t>
+          <w:t>Scenario: A game in phase assignment is started</w:t>
         </w:r>
         <w:r>
           <w:rPr>
@@ -2232,82 +2232,7 @@
             <w:noProof/>
             <w:webHidden/>
           </w:rPr>
-          <w:instrText xml:space="preserve"> PAGEREF _Toc37918865 \h </w:instrText>
-        </w:r>
-        <w:r>
-          <w:rPr>
-            <w:noProof/>
-            <w:webHidden/>
-          </w:rPr>
-        </w:r>
-        <w:r>
-          <w:rPr>
-            <w:noProof/>
-            <w:webHidden/>
-          </w:rPr>
-          <w:fldChar w:fldCharType="separate"/>
-        </w:r>
-        <w:r>
-          <w:rPr>
-            <w:noProof/>
-            <w:webHidden/>
-          </w:rPr>
-          <w:t>6</w:t>
-        </w:r>
-        <w:r>
-          <w:rPr>
-            <w:noProof/>
-            <w:webHidden/>
-          </w:rPr>
-          <w:fldChar w:fldCharType="end"/>
-        </w:r>
-      </w:hyperlink>
-    </w:p>
-    <w:p>
-      <w:pPr>
-        <w:pStyle w:val="Innehll1"/>
-        <w:tabs>
-          <w:tab w:val="right" w:leader="dot" w:pos="9056"/>
-        </w:tabs>
-        <w:rPr>
-          <w:rFonts w:asciiTheme="minorHAnsi" w:eastAsiaTheme="minorEastAsia" w:hAnsiTheme="minorHAnsi" w:cstheme="minorBidi"/>
-          <w:b w:val="0"/>
-          <w:bCs w:val="0"/>
-          <w:caps w:val="0"/>
-          <w:noProof/>
-          <w:lang w:eastAsia="sv-SE"/>
-        </w:rPr>
-      </w:pPr>
-      <w:hyperlink w:anchor="_Toc37918866" w:history="1">
-        <w:r>
-          <w:rPr>
-            <w:rStyle w:val="Hyperlnk"/>
-            <w:rFonts w:eastAsia="Times New Roman"/>
-            <w:noProof/>
-            <w:lang w:val="en-US"/>
-          </w:rPr>
-          <w:t>Feature: Player movement rules</w:t>
-        </w:r>
-        <w:r>
-          <w:rPr>
-            <w:noProof/>
-            <w:webHidden/>
-          </w:rPr>
-          <w:tab/>
-        </w:r>
-        <w:r>
-          <w:rPr>
-            <w:noProof/>
-            <w:webHidden/>
-          </w:rPr>
-          <w:fldChar w:fldCharType="begin"/>
-        </w:r>
-        <w:r>
-          <w:rPr>
-            <w:noProof/>
-            <w:webHidden/>
-          </w:rPr>
-          <w:instrText xml:space="preserve"> PAGEREF _Toc37918866 \h </w:instrText>
+          <w:instrText xml:space="preserve"> PAGEREF _Toc38002585 \h </w:instrText>
         </w:r>
         <w:r>
           <w:rPr>
@@ -2354,7 +2279,7 @@
           <w:lang w:eastAsia="sv-SE"/>
         </w:rPr>
       </w:pPr>
-      <w:hyperlink w:anchor="_Toc37918867" w:history="1">
+      <w:hyperlink w:anchor="_Toc38002586" w:history="1">
         <w:r>
           <w:rPr>
             <w:rStyle w:val="Hyperlnk"/>
@@ -2362,7 +2287,7 @@
             <w:noProof/>
             <w:lang w:val="en-US"/>
           </w:rPr>
-          <w:t>Scenario: Player move within the board</w:t>
+          <w:t>Scenario: Players are all done</w:t>
         </w:r>
         <w:r>
           <w:rPr>
@@ -2383,7 +2308,7 @@
             <w:noProof/>
             <w:webHidden/>
           </w:rPr>
-          <w:instrText xml:space="preserve"> PAGEREF _Toc37918867 \h </w:instrText>
+          <w:instrText xml:space="preserve"> PAGEREF _Toc38002586 \h </w:instrText>
         </w:r>
         <w:r>
           <w:rPr>
@@ -2404,6 +2329,81 @@
             <w:webHidden/>
           </w:rPr>
           <w:t>6</w:t>
+        </w:r>
+        <w:r>
+          <w:rPr>
+            <w:noProof/>
+            <w:webHidden/>
+          </w:rPr>
+          <w:fldChar w:fldCharType="end"/>
+        </w:r>
+      </w:hyperlink>
+    </w:p>
+    <w:p>
+      <w:pPr>
+        <w:pStyle w:val="Innehll1"/>
+        <w:tabs>
+          <w:tab w:val="right" w:leader="dot" w:pos="9056"/>
+        </w:tabs>
+        <w:rPr>
+          <w:rFonts w:asciiTheme="minorHAnsi" w:eastAsiaTheme="minorEastAsia" w:hAnsiTheme="minorHAnsi" w:cstheme="minorBidi"/>
+          <w:b w:val="0"/>
+          <w:bCs w:val="0"/>
+          <w:caps w:val="0"/>
+          <w:noProof/>
+          <w:lang w:eastAsia="sv-SE"/>
+        </w:rPr>
+      </w:pPr>
+      <w:hyperlink w:anchor="_Toc38002587" w:history="1">
+        <w:r>
+          <w:rPr>
+            <w:rStyle w:val="Hyperlnk"/>
+            <w:rFonts w:eastAsia="Times New Roman"/>
+            <w:noProof/>
+            <w:lang w:val="en-US"/>
+          </w:rPr>
+          <w:t>Feature: Player movement rules</w:t>
+        </w:r>
+        <w:r>
+          <w:rPr>
+            <w:noProof/>
+            <w:webHidden/>
+          </w:rPr>
+          <w:tab/>
+        </w:r>
+        <w:r>
+          <w:rPr>
+            <w:noProof/>
+            <w:webHidden/>
+          </w:rPr>
+          <w:fldChar w:fldCharType="begin"/>
+        </w:r>
+        <w:r>
+          <w:rPr>
+            <w:noProof/>
+            <w:webHidden/>
+          </w:rPr>
+          <w:instrText xml:space="preserve"> PAGEREF _Toc38002587 \h </w:instrText>
+        </w:r>
+        <w:r>
+          <w:rPr>
+            <w:noProof/>
+            <w:webHidden/>
+          </w:rPr>
+        </w:r>
+        <w:r>
+          <w:rPr>
+            <w:noProof/>
+            <w:webHidden/>
+          </w:rPr>
+          <w:fldChar w:fldCharType="separate"/>
+        </w:r>
+        <w:r>
+          <w:rPr>
+            <w:noProof/>
+            <w:webHidden/>
+          </w:rPr>
+          <w:t>7</w:t>
         </w:r>
         <w:r>
           <w:rPr>
@@ -2430,7 +2430,7 @@
           <w:lang w:eastAsia="sv-SE"/>
         </w:rPr>
       </w:pPr>
-      <w:hyperlink w:anchor="_Toc37918868" w:history="1">
+      <w:hyperlink w:anchor="_Toc38002588" w:history="1">
         <w:r>
           <w:rPr>
             <w:rStyle w:val="Hyperlnk"/>
@@ -2438,7 +2438,7 @@
             <w:noProof/>
             <w:lang w:val="en-US"/>
           </w:rPr>
-          <w:t>Scenario: Player can't move to an occupied square</w:t>
+          <w:t>Scenario: Player move within the board</w:t>
         </w:r>
         <w:r>
           <w:rPr>
@@ -2459,7 +2459,7 @@
             <w:noProof/>
             <w:webHidden/>
           </w:rPr>
-          <w:instrText xml:space="preserve"> PAGEREF _Toc37918868 \h </w:instrText>
+          <w:instrText xml:space="preserve"> PAGEREF _Toc38002588 \h </w:instrText>
         </w:r>
         <w:r>
           <w:rPr>
@@ -2479,7 +2479,7 @@
             <w:noProof/>
             <w:webHidden/>
           </w:rPr>
-          <w:t>6</w:t>
+          <w:t>7</w:t>
         </w:r>
         <w:r>
           <w:rPr>
@@ -2506,7 +2506,7 @@
           <w:lang w:eastAsia="sv-SE"/>
         </w:rPr>
       </w:pPr>
-      <w:hyperlink w:anchor="_Toc37918869" w:history="1">
+      <w:hyperlink w:anchor="_Toc38002589" w:history="1">
         <w:r>
           <w:rPr>
             <w:rStyle w:val="Hyperlnk"/>
@@ -2514,7 +2514,7 @@
             <w:noProof/>
             <w:lang w:val="en-US"/>
           </w:rPr>
-          <w:t>Scenario: Player at the bottom edge of the board</w:t>
+          <w:t>Scenario: Player can't move to an occupied square</w:t>
         </w:r>
         <w:r>
           <w:rPr>
@@ -2535,7 +2535,7 @@
             <w:noProof/>
             <w:webHidden/>
           </w:rPr>
-          <w:instrText xml:space="preserve"> PAGEREF _Toc37918869 \h </w:instrText>
+          <w:instrText xml:space="preserve"> PAGEREF _Toc38002589 \h </w:instrText>
         </w:r>
         <w:r>
           <w:rPr>
@@ -2555,7 +2555,7 @@
             <w:noProof/>
             <w:webHidden/>
           </w:rPr>
-          <w:t>6</w:t>
+          <w:t>7</w:t>
         </w:r>
         <w:r>
           <w:rPr>
@@ -2582,7 +2582,7 @@
           <w:lang w:eastAsia="sv-SE"/>
         </w:rPr>
       </w:pPr>
-      <w:hyperlink w:anchor="_Toc37918870" w:history="1">
+      <w:hyperlink w:anchor="_Toc38002590" w:history="1">
         <w:r>
           <w:rPr>
             <w:rStyle w:val="Hyperlnk"/>
@@ -2590,7 +2590,7 @@
             <w:noProof/>
             <w:lang w:val="en-US"/>
           </w:rPr>
-          <w:t>Scenario: Player at the top edge of the board</w:t>
+          <w:t>Scenario: Player at the bottom edge of the board</w:t>
         </w:r>
         <w:r>
           <w:rPr>
@@ -2611,7 +2611,7 @@
             <w:noProof/>
             <w:webHidden/>
           </w:rPr>
-          <w:instrText xml:space="preserve"> PAGEREF _Toc37918870 \h </w:instrText>
+          <w:instrText xml:space="preserve"> PAGEREF _Toc38002590 \h </w:instrText>
         </w:r>
         <w:r>
           <w:rPr>
@@ -2658,7 +2658,7 @@
           <w:lang w:eastAsia="sv-SE"/>
         </w:rPr>
       </w:pPr>
-      <w:hyperlink w:anchor="_Toc37918871" w:history="1">
+      <w:hyperlink w:anchor="_Toc38002591" w:history="1">
         <w:r>
           <w:rPr>
             <w:rStyle w:val="Hyperlnk"/>
@@ -2666,7 +2666,7 @@
             <w:noProof/>
             <w:lang w:val="en-US"/>
           </w:rPr>
-          <w:t>Scenario: Player tries to move during assignment phase.</w:t>
+          <w:t>Scenario: Player at the top edge of the board</w:t>
         </w:r>
         <w:r>
           <w:rPr>
@@ -2687,7 +2687,7 @@
             <w:noProof/>
             <w:webHidden/>
           </w:rPr>
-          <w:instrText xml:space="preserve"> PAGEREF _Toc37918871 \h </w:instrText>
+          <w:instrText xml:space="preserve"> PAGEREF _Toc38002591 \h </w:instrText>
         </w:r>
         <w:r>
           <w:rPr>
@@ -2707,82 +2707,7 @@
             <w:noProof/>
             <w:webHidden/>
           </w:rPr>
-          <w:t>7</w:t>
-        </w:r>
-        <w:r>
-          <w:rPr>
-            <w:noProof/>
-            <w:webHidden/>
-          </w:rPr>
-          <w:fldChar w:fldCharType="end"/>
-        </w:r>
-      </w:hyperlink>
-    </w:p>
-    <w:p>
-      <w:pPr>
-        <w:pStyle w:val="Innehll1"/>
-        <w:tabs>
-          <w:tab w:val="right" w:leader="dot" w:pos="9056"/>
-        </w:tabs>
-        <w:rPr>
-          <w:rFonts w:asciiTheme="minorHAnsi" w:eastAsiaTheme="minorEastAsia" w:hAnsiTheme="minorHAnsi" w:cstheme="minorBidi"/>
-          <w:b w:val="0"/>
-          <w:bCs w:val="0"/>
-          <w:caps w:val="0"/>
-          <w:noProof/>
-          <w:lang w:eastAsia="sv-SE"/>
-        </w:rPr>
-      </w:pPr>
-      <w:hyperlink w:anchor="_Toc37918872" w:history="1">
-        <w:r>
-          <w:rPr>
-            <w:rStyle w:val="Hyperlnk"/>
-            <w:rFonts w:eastAsia="Times New Roman"/>
-            <w:noProof/>
-            <w:lang w:val="en-US"/>
-          </w:rPr>
-          <w:t>Feature: Player's Goals State</w:t>
-        </w:r>
-        <w:r>
-          <w:rPr>
-            <w:noProof/>
-            <w:webHidden/>
-          </w:rPr>
-          <w:tab/>
-        </w:r>
-        <w:r>
-          <w:rPr>
-            <w:noProof/>
-            <w:webHidden/>
-          </w:rPr>
-          <w:fldChar w:fldCharType="begin"/>
-        </w:r>
-        <w:r>
-          <w:rPr>
-            <w:noProof/>
-            <w:webHidden/>
-          </w:rPr>
-          <w:instrText xml:space="preserve"> PAGEREF _Toc37918872 \h </w:instrText>
-        </w:r>
-        <w:r>
-          <w:rPr>
-            <w:noProof/>
-            <w:webHidden/>
-          </w:rPr>
-        </w:r>
-        <w:r>
-          <w:rPr>
-            <w:noProof/>
-            <w:webHidden/>
-          </w:rPr>
-          <w:fldChar w:fldCharType="separate"/>
-        </w:r>
-        <w:r>
-          <w:rPr>
-            <w:noProof/>
-            <w:webHidden/>
-          </w:rPr>
-          <w:t>7</w:t>
+          <w:t>8</w:t>
         </w:r>
         <w:r>
           <w:rPr>
@@ -2809,7 +2734,7 @@
           <w:lang w:eastAsia="sv-SE"/>
         </w:rPr>
       </w:pPr>
-      <w:hyperlink w:anchor="_Toc37918873" w:history="1">
+      <w:hyperlink w:anchor="_Toc38002592" w:history="1">
         <w:r>
           <w:rPr>
             <w:rStyle w:val="Hyperlnk"/>
@@ -2817,7 +2742,7 @@
             <w:noProof/>
             <w:lang w:val="en-US"/>
           </w:rPr>
-          <w:t>Scenario: Player is assigned a first goal</w:t>
+          <w:t>Scenario: Player tries to move during assignment phase.</w:t>
         </w:r>
         <w:r>
           <w:rPr>
@@ -2838,7 +2763,7 @@
             <w:noProof/>
             <w:webHidden/>
           </w:rPr>
-          <w:instrText xml:space="preserve"> PAGEREF _Toc37918873 \h </w:instrText>
+          <w:instrText xml:space="preserve"> PAGEREF _Toc38002592 \h </w:instrText>
         </w:r>
         <w:r>
           <w:rPr>
@@ -2858,7 +2783,82 @@
             <w:noProof/>
             <w:webHidden/>
           </w:rPr>
-          <w:t>7</w:t>
+          <w:t>8</w:t>
+        </w:r>
+        <w:r>
+          <w:rPr>
+            <w:noProof/>
+            <w:webHidden/>
+          </w:rPr>
+          <w:fldChar w:fldCharType="end"/>
+        </w:r>
+      </w:hyperlink>
+    </w:p>
+    <w:p>
+      <w:pPr>
+        <w:pStyle w:val="Innehll1"/>
+        <w:tabs>
+          <w:tab w:val="right" w:leader="dot" w:pos="9056"/>
+        </w:tabs>
+        <w:rPr>
+          <w:rFonts w:asciiTheme="minorHAnsi" w:eastAsiaTheme="minorEastAsia" w:hAnsiTheme="minorHAnsi" w:cstheme="minorBidi"/>
+          <w:b w:val="0"/>
+          <w:bCs w:val="0"/>
+          <w:caps w:val="0"/>
+          <w:noProof/>
+          <w:lang w:eastAsia="sv-SE"/>
+        </w:rPr>
+      </w:pPr>
+      <w:hyperlink w:anchor="_Toc38002593" w:history="1">
+        <w:r>
+          <w:rPr>
+            <w:rStyle w:val="Hyperlnk"/>
+            <w:rFonts w:eastAsia="Times New Roman"/>
+            <w:noProof/>
+            <w:lang w:val="en-US"/>
+          </w:rPr>
+          <w:t>Feature: Player's Goals State</w:t>
+        </w:r>
+        <w:r>
+          <w:rPr>
+            <w:noProof/>
+            <w:webHidden/>
+          </w:rPr>
+          <w:tab/>
+        </w:r>
+        <w:r>
+          <w:rPr>
+            <w:noProof/>
+            <w:webHidden/>
+          </w:rPr>
+          <w:fldChar w:fldCharType="begin"/>
+        </w:r>
+        <w:r>
+          <w:rPr>
+            <w:noProof/>
+            <w:webHidden/>
+          </w:rPr>
+          <w:instrText xml:space="preserve"> PAGEREF _Toc38002593 \h </w:instrText>
+        </w:r>
+        <w:r>
+          <w:rPr>
+            <w:noProof/>
+            <w:webHidden/>
+          </w:rPr>
+        </w:r>
+        <w:r>
+          <w:rPr>
+            <w:noProof/>
+            <w:webHidden/>
+          </w:rPr>
+          <w:fldChar w:fldCharType="separate"/>
+        </w:r>
+        <w:r>
+          <w:rPr>
+            <w:noProof/>
+            <w:webHidden/>
+          </w:rPr>
+          <w:t>8</w:t>
         </w:r>
         <w:r>
           <w:rPr>
@@ -2885,7 +2885,7 @@
           <w:lang w:eastAsia="sv-SE"/>
         </w:rPr>
       </w:pPr>
-      <w:hyperlink w:anchor="_Toc37918874" w:history="1">
+      <w:hyperlink w:anchor="_Toc38002594" w:history="1">
         <w:r>
           <w:rPr>
             <w:rStyle w:val="Hyperlnk"/>
@@ -2893,6 +2893,82 @@
             <w:noProof/>
             <w:lang w:val="en-US"/>
           </w:rPr>
+          <w:t>Scenario: Player is assigned a first goal</w:t>
+        </w:r>
+        <w:r>
+          <w:rPr>
+            <w:noProof/>
+            <w:webHidden/>
+          </w:rPr>
+          <w:tab/>
+        </w:r>
+        <w:r>
+          <w:rPr>
+            <w:noProof/>
+            <w:webHidden/>
+          </w:rPr>
+          <w:fldChar w:fldCharType="begin"/>
+        </w:r>
+        <w:r>
+          <w:rPr>
+            <w:noProof/>
+            <w:webHidden/>
+          </w:rPr>
+          <w:instrText xml:space="preserve"> PAGEREF _Toc38002594 \h </w:instrText>
+        </w:r>
+        <w:r>
+          <w:rPr>
+            <w:noProof/>
+            <w:webHidden/>
+          </w:rPr>
+        </w:r>
+        <w:r>
+          <w:rPr>
+            <w:noProof/>
+            <w:webHidden/>
+          </w:rPr>
+          <w:fldChar w:fldCharType="separate"/>
+        </w:r>
+        <w:r>
+          <w:rPr>
+            <w:noProof/>
+            <w:webHidden/>
+          </w:rPr>
+          <w:t>8</w:t>
+        </w:r>
+        <w:r>
+          <w:rPr>
+            <w:noProof/>
+            <w:webHidden/>
+          </w:rPr>
+          <w:fldChar w:fldCharType="end"/>
+        </w:r>
+      </w:hyperlink>
+    </w:p>
+    <w:p>
+      <w:pPr>
+        <w:pStyle w:val="Innehll2"/>
+        <w:tabs>
+          <w:tab w:val="right" w:leader="dot" w:pos="9056"/>
+        </w:tabs>
+        <w:rPr>
+          <w:rFonts w:eastAsiaTheme="minorEastAsia" w:cstheme="minorBidi"/>
+          <w:b w:val="0"/>
+          <w:bCs w:val="0"/>
+          <w:noProof/>
+          <w:sz w:val="24"/>
+          <w:szCs w:val="24"/>
+          <w:lang w:eastAsia="sv-SE"/>
+        </w:rPr>
+      </w:pPr>
+      <w:hyperlink w:anchor="_Toc38002595" w:history="1">
+        <w:r>
+          <w:rPr>
+            <w:rStyle w:val="Hyperlnk"/>
+            <w:rFonts w:eastAsia="Times New Roman"/>
+            <w:noProof/>
+            <w:lang w:val="en-US"/>
+          </w:rPr>
           <w:t>Scenario: Player has estimated their goals</w:t>
         </w:r>
         <w:r>
@@ -2914,7 +2990,7 @@
             <w:noProof/>
             <w:webHidden/>
           </w:rPr>
-          <w:instrText xml:space="preserve"> PAGEREF _Toc37918874 \h </w:instrText>
+          <w:instrText xml:space="preserve"> PAGEREF _Toc38002595 \h </w:instrText>
         </w:r>
         <w:r>
           <w:rPr>
@@ -2960,7 +3036,7 @@
           <w:lang w:eastAsia="sv-SE"/>
         </w:rPr>
       </w:pPr>
-      <w:hyperlink w:anchor="_Toc37918875" w:history="1">
+      <w:hyperlink w:anchor="_Toc38002596" w:history="1">
         <w:r>
           <w:rPr>
             <w:rStyle w:val="Hyperlnk"/>
@@ -2988,7 +3064,7 @@
             <w:noProof/>
             <w:webHidden/>
           </w:rPr>
-          <w:instrText xml:space="preserve"> PAGEREF _Toc37918875 \h </w:instrText>
+          <w:instrText xml:space="preserve"> PAGEREF _Toc38002596 \h </w:instrText>
         </w:r>
         <w:r>
           <w:rPr>
@@ -3008,7 +3084,7 @@
             <w:noProof/>
             <w:webHidden/>
           </w:rPr>
-          <w:t>8</w:t>
+          <w:t>9</w:t>
         </w:r>
         <w:r>
           <w:rPr>
@@ -3054,7 +3130,6 @@
           <w:color w:val="000080"/>
           <w:lang w:val="en-US"/>
         </w:rPr>
-        <w:lastRenderedPageBreak/>
         <w:br w:type="page"/>
       </w:r>
     </w:p>
@@ -3082,7 +3157,7 @@
           <w:lang w:val="en-US"/>
         </w:rPr>
       </w:pPr>
-      <w:bookmarkStart w:id="0" w:name="_Toc37918851"/>
+      <w:bookmarkStart w:id="0" w:name="_Toc38002571"/>
       <w:r>
         <w:rPr>
           <w:rFonts w:eastAsia="Times New Roman"/>
@@ -3128,7 +3203,7 @@
           <w:lang w:val="en-US"/>
         </w:rPr>
       </w:pPr>
-      <w:bookmarkStart w:id="1" w:name="_Toc37918852"/>
+      <w:bookmarkStart w:id="1" w:name="_Toc38002572"/>
       <w:r>
         <w:rPr>
           <w:rFonts w:eastAsia="Times New Roman"/>
@@ -3193,7 +3268,7 @@
           <w:lang w:val="en-US"/>
         </w:rPr>
       </w:pPr>
-      <w:bookmarkStart w:id="2" w:name="_Toc37918853"/>
+      <w:bookmarkStart w:id="2" w:name="_Toc38002573"/>
       <w:r>
         <w:rPr>
           <w:rFonts w:eastAsia="Times New Roman"/>
@@ -3290,7 +3365,7 @@
           <w:lang w:val="en-US"/>
         </w:rPr>
       </w:pPr>
-      <w:bookmarkStart w:id="3" w:name="_Toc37918854"/>
+      <w:bookmarkStart w:id="3" w:name="_Toc38002574"/>
       <w:r>
         <w:rPr>
           <w:rFonts w:eastAsia="Times New Roman"/>
@@ -3322,7 +3397,7 @@
           <w:lang w:val="en-US"/>
         </w:rPr>
       </w:pPr>
-      <w:bookmarkStart w:id="4" w:name="_Toc37918855"/>
+      <w:bookmarkStart w:id="4" w:name="_Toc38002575"/>
       <w:r>
         <w:rPr>
           <w:rFonts w:eastAsia="Times New Roman"/>
@@ -3363,7 +3438,7 @@
           <w:lang w:val="en-US"/>
         </w:rPr>
       </w:pPr>
-      <w:bookmarkStart w:id="5" w:name="_Toc37918856"/>
+      <w:bookmarkStart w:id="5" w:name="_Toc38002576"/>
       <w:r>
         <w:rPr>
           <w:rFonts w:eastAsia="Times New Roman"/>
@@ -3452,7 +3527,7 @@
           <w:lang w:val="en-US"/>
         </w:rPr>
       </w:pPr>
-      <w:bookmarkStart w:id="6" w:name="_Toc37918857"/>
+      <w:bookmarkStart w:id="6" w:name="_Toc38002577"/>
       <w:r>
         <w:rPr>
           <w:rFonts w:eastAsia="Times New Roman"/>
@@ -3636,7 +3711,7 @@
           <w:lang w:val="en-US"/>
         </w:rPr>
       </w:pPr>
-      <w:bookmarkStart w:id="7" w:name="_Toc37918858"/>
+      <w:bookmarkStart w:id="7" w:name="_Toc38002578"/>
       <w:r>
         <w:rPr>
           <w:rFonts w:eastAsia="Times New Roman"/>
@@ -3829,7 +3904,7 @@
           <w:lang w:val="en-US"/>
         </w:rPr>
       </w:pPr>
-      <w:bookmarkStart w:id="8" w:name="_Toc37918859"/>
+      <w:bookmarkStart w:id="8" w:name="_Toc38002579"/>
       <w:r>
         <w:rPr>
           <w:rFonts w:eastAsia="Times New Roman"/>
@@ -4004,6 +4079,366 @@
         <w:br/>
         <w:t>And 2 "| | | |P| |"</w:t>
       </w:r>
+    </w:p>
+    <w:p>
+      <w:pPr>
+        <w:pStyle w:val="Rubrik2"/>
+        <w:rPr>
+          <w:rFonts w:eastAsia="Times New Roman"/>
+          <w:lang w:val="en-US"/>
+        </w:rPr>
+      </w:pPr>
+      <w:bookmarkStart w:id="9" w:name="_Toc38002580"/>
+      <w:r>
+        <w:rPr>
+          <w:rFonts w:eastAsia="Times New Roman"/>
+          <w:lang w:val="en-US"/>
+        </w:rPr>
+        <w:t>Scenario: A player must take their goals in order.</w:t>
+      </w:r>
+      <w:bookmarkEnd w:id="9"/>
+    </w:p>
+    <w:p>
+      <w:pPr>
+        <w:rPr>
+          <w:rFonts w:eastAsia="Times New Roman"/>
+          <w:lang w:val="en-US"/>
+        </w:rPr>
+      </w:pPr>
+      <w:r>
+        <w:rPr>
+          <w:rFonts w:eastAsia="Times New Roman"/>
+          <w:lang w:val="en-US"/>
+        </w:rPr>
+        <w:t>Given a game is in phase "assignment"</w:t>
+      </w:r>
+      <w:r>
+        <w:rPr>
+          <w:rFonts w:eastAsia="Times New Roman"/>
+          <w:lang w:val="en-US"/>
+        </w:rPr>
+        <w:br/>
+        <w:t>And the player is at position 3,2 named "P"</w:t>
+      </w:r>
+      <w:r>
+        <w:rPr>
+          <w:rFonts w:eastAsia="Times New Roman"/>
+          <w:lang w:val="en-US"/>
+        </w:rPr>
+        <w:br/>
+        <w:t>And a player named "A"</w:t>
+      </w:r>
+      <w:r>
+        <w:rPr>
+          <w:rFonts w:eastAsia="Times New Roman"/>
+          <w:lang w:val="en-US"/>
+        </w:rPr>
+        <w:br/>
+        <w:t>And a player named "B"</w:t>
+      </w:r>
+      <w:r>
+        <w:rPr>
+          <w:rFonts w:eastAsia="Times New Roman"/>
+          <w:lang w:val="en-US"/>
+        </w:rPr>
+        <w:br/>
+        <w:t>And the board looks as:</w:t>
+      </w:r>
+      <w:r>
+        <w:rPr>
+          <w:rFonts w:eastAsia="Times New Roman"/>
+          <w:lang w:val="en-US"/>
+        </w:rPr>
+        <w:br/>
+        <w:t>And 0 "|A| | | | |"</w:t>
+      </w:r>
+      <w:r>
+        <w:rPr>
+          <w:rFonts w:eastAsia="Times New Roman"/>
+          <w:lang w:val="en-US"/>
+        </w:rPr>
+        <w:br/>
+        <w:t>And 1 "| | | | |B|"</w:t>
+      </w:r>
+      <w:r>
+        <w:rPr>
+          <w:rFonts w:eastAsia="Times New Roman"/>
+          <w:lang w:val="en-US"/>
+        </w:rPr>
+        <w:br/>
+        <w:t>And 2 "| | | |P| |"</w:t>
+      </w:r>
+      <w:r>
+        <w:rPr>
+          <w:rFonts w:eastAsia="Times New Roman"/>
+          <w:lang w:val="en-US"/>
+        </w:rPr>
+        <w:br/>
+        <w:t>And player named "P" is assigned the two goals "A" and "B"</w:t>
+      </w:r>
+      <w:r>
+        <w:rPr>
+          <w:rFonts w:eastAsia="Times New Roman"/>
+          <w:lang w:val="en-US"/>
+        </w:rPr>
+        <w:br/>
+        <w:t>When all players has done their estimations</w:t>
+      </w:r>
+      <w:r>
+        <w:rPr>
+          <w:rFonts w:eastAsia="Times New Roman"/>
+          <w:lang w:val="en-US"/>
+        </w:rPr>
+        <w:br/>
+        <w:t>And the facilitator starts the game</w:t>
+      </w:r>
+      <w:r>
+        <w:rPr>
+          <w:rFonts w:eastAsia="Times New Roman"/>
+          <w:lang w:val="en-US"/>
+        </w:rPr>
+        <w:br/>
+        <w:t>And the player moves in direction "up"</w:t>
+      </w:r>
+      <w:r>
+        <w:rPr>
+          <w:rFonts w:eastAsia="Times New Roman"/>
+          <w:lang w:val="en-US"/>
+        </w:rPr>
+        <w:br/>
+        <w:t>Then the player named "P" first goal is in state "estimated"</w:t>
+      </w:r>
+      <w:r>
+        <w:rPr>
+          <w:rFonts w:eastAsia="Times New Roman"/>
+          <w:lang w:val="en-US"/>
+        </w:rPr>
+        <w:br/>
+        <w:t>And the board should look like:</w:t>
+      </w:r>
+      <w:r>
+        <w:rPr>
+          <w:rFonts w:eastAsia="Times New Roman"/>
+          <w:lang w:val="en-US"/>
+        </w:rPr>
+        <w:br/>
+        <w:t>And 0 "|A| | | | |"</w:t>
+      </w:r>
+      <w:r>
+        <w:rPr>
+          <w:rFonts w:eastAsia="Times New Roman"/>
+          <w:lang w:val="en-US"/>
+        </w:rPr>
+        <w:br/>
+        <w:t>And 1 "| | | |</w:t>
+      </w:r>
+      <w:proofErr w:type="spellStart"/>
+      <w:r>
+        <w:rPr>
+          <w:rFonts w:eastAsia="Times New Roman"/>
+          <w:lang w:val="en-US"/>
+        </w:rPr>
+        <w:t>P|B</w:t>
+      </w:r>
+      <w:proofErr w:type="spellEnd"/>
+      <w:r>
+        <w:rPr>
+          <w:rFonts w:eastAsia="Times New Roman"/>
+          <w:lang w:val="en-US"/>
+        </w:rPr>
+        <w:t>|"</w:t>
+      </w:r>
+      <w:r>
+        <w:rPr>
+          <w:rFonts w:eastAsia="Times New Roman"/>
+          <w:lang w:val="en-US"/>
+        </w:rPr>
+        <w:br/>
+        <w:t>And 2 "| | | | | |"</w:t>
+      </w:r>
+      <w:r>
+        <w:rPr>
+          <w:rFonts w:eastAsia="Times New Roman"/>
+          <w:lang w:val="en-US"/>
+        </w:rPr>
+        <w:br/>
+        <w:t>When the player moves in direction "up"</w:t>
+      </w:r>
+      <w:r>
+        <w:rPr>
+          <w:rFonts w:eastAsia="Times New Roman"/>
+          <w:lang w:val="en-US"/>
+        </w:rPr>
+        <w:br/>
+        <w:t>And the player moves in direction "left" 2 times</w:t>
+      </w:r>
+      <w:r>
+        <w:rPr>
+          <w:rFonts w:eastAsia="Times New Roman"/>
+          <w:lang w:val="en-US"/>
+        </w:rPr>
+        <w:br/>
+        <w:t>Then the player named "P" first goal is in state "completed"</w:t>
+      </w:r>
+      <w:r>
+        <w:rPr>
+          <w:rFonts w:eastAsia="Times New Roman"/>
+          <w:lang w:val="en-US"/>
+        </w:rPr>
+        <w:br/>
+        <w:t>And the board should look like:</w:t>
+      </w:r>
+      <w:r>
+        <w:rPr>
+          <w:rFonts w:eastAsia="Times New Roman"/>
+          <w:lang w:val="en-US"/>
+        </w:rPr>
+        <w:br/>
+        <w:t>And 0 "|</w:t>
+      </w:r>
+      <w:proofErr w:type="spellStart"/>
+      <w:r>
+        <w:rPr>
+          <w:rFonts w:eastAsia="Times New Roman"/>
+          <w:lang w:val="en-US"/>
+        </w:rPr>
+        <w:t>A|P</w:t>
+      </w:r>
+      <w:proofErr w:type="spellEnd"/>
+      <w:r>
+        <w:rPr>
+          <w:rFonts w:eastAsia="Times New Roman"/>
+          <w:lang w:val="en-US"/>
+        </w:rPr>
+        <w:t>| | | |"</w:t>
+      </w:r>
+      <w:r>
+        <w:rPr>
+          <w:rFonts w:eastAsia="Times New Roman"/>
+          <w:lang w:val="en-US"/>
+        </w:rPr>
+        <w:br/>
+        <w:t>And 1 "| | | | |B|"</w:t>
+      </w:r>
+      <w:r>
+        <w:rPr>
+          <w:rFonts w:eastAsia="Times New Roman"/>
+          <w:lang w:val="en-US"/>
+        </w:rPr>
+        <w:br/>
+        <w:t>And 2 "| | | | | |"</w:t>
+      </w:r>
+      <w:r>
+        <w:rPr>
+          <w:rFonts w:eastAsia="Times New Roman"/>
+          <w:lang w:val="en-US"/>
+        </w:rPr>
+        <w:br/>
+        <w:t>When the player moves in direction "right" 3 times</w:t>
+      </w:r>
+      <w:r>
+        <w:rPr>
+          <w:rFonts w:eastAsia="Times New Roman"/>
+          <w:lang w:val="en-US"/>
+        </w:rPr>
+        <w:br/>
+        <w:t>Then the player named "P" second goal is in state "completed"</w:t>
+      </w:r>
+      <w:r>
+        <w:rPr>
+          <w:rFonts w:eastAsia="Times New Roman"/>
+          <w:lang w:val="en-US"/>
+        </w:rPr>
+        <w:br/>
+        <w:t>And the board should look like:</w:t>
+      </w:r>
+      <w:r>
+        <w:rPr>
+          <w:rFonts w:eastAsia="Times New Roman"/>
+          <w:lang w:val="en-US"/>
+        </w:rPr>
+        <w:br/>
+        <w:t>And 0 "|A| | | |P|"</w:t>
+      </w:r>
+      <w:r>
+        <w:rPr>
+          <w:rFonts w:eastAsia="Times New Roman"/>
+          <w:lang w:val="en-US"/>
+        </w:rPr>
+        <w:br/>
+        <w:t>And 1 "| | | | |B|"</w:t>
+      </w:r>
+      <w:r>
+        <w:rPr>
+          <w:rFonts w:eastAsia="Times New Roman"/>
+          <w:lang w:val="en-US"/>
+        </w:rPr>
+        <w:br/>
+        <w:t>And 2 "| | | | | |"</w:t>
+      </w:r>
+      <w:r>
+        <w:rPr>
+          <w:rFonts w:eastAsia="Times New Roman"/>
+          <w:lang w:val="en-US"/>
+        </w:rPr>
+        <w:br/>
+        <w:t>When the player moves in direction "left"</w:t>
+      </w:r>
+      <w:r>
+        <w:rPr>
+          <w:rFonts w:eastAsia="Times New Roman"/>
+          <w:lang w:val="en-US"/>
+        </w:rPr>
+        <w:br/>
+        <w:t>And the player moves in direction "down" 2 times</w:t>
+      </w:r>
+      <w:r>
+        <w:rPr>
+          <w:rFonts w:eastAsia="Times New Roman"/>
+          <w:lang w:val="en-US"/>
+        </w:rPr>
+        <w:br/>
+        <w:t>Then the player named "P" end goal is in state "completed"</w:t>
+      </w:r>
+      <w:r>
+        <w:rPr>
+          <w:rFonts w:eastAsia="Times New Roman"/>
+          <w:lang w:val="en-US"/>
+        </w:rPr>
+        <w:br/>
+        <w:t>And the board should look like:</w:t>
+      </w:r>
+      <w:r>
+        <w:rPr>
+          <w:rFonts w:eastAsia="Times New Roman"/>
+          <w:lang w:val="en-US"/>
+        </w:rPr>
+        <w:br/>
+        <w:t>And 0 "|A| | | | |"</w:t>
+      </w:r>
+      <w:r>
+        <w:rPr>
+          <w:rFonts w:eastAsia="Times New Roman"/>
+          <w:lang w:val="en-US"/>
+        </w:rPr>
+        <w:br/>
+        <w:t>And 1 "| | | | |B|"</w:t>
+      </w:r>
+      <w:r>
+        <w:rPr>
+          <w:rFonts w:eastAsia="Times New Roman"/>
+          <w:lang w:val="en-US"/>
+        </w:rPr>
+        <w:br/>
+      </w:r>
+      <w:r>
+        <w:rPr>
+          <w:rFonts w:eastAsia="Times New Roman"/>
+          <w:lang w:val="en-US"/>
+        </w:rPr>
+        <w:lastRenderedPageBreak/>
+        <w:t>And 2 "| | | |P| |"</w:t>
+      </w:r>
       <w:r>
         <w:rPr>
           <w:rFonts w:eastAsia="Times New Roman"/>
@@ -4021,7 +4456,7 @@
           <w:lang w:val="en-US"/>
         </w:rPr>
       </w:pPr>
-      <w:bookmarkStart w:id="9" w:name="_Toc37918860"/>
+      <w:bookmarkStart w:id="10" w:name="_Toc38002581"/>
       <w:r>
         <w:rPr>
           <w:rFonts w:eastAsia="Times New Roman"/>
@@ -4029,7 +4464,7 @@
         </w:rPr>
         <w:t>Feature: Game Flow</w:t>
       </w:r>
-      <w:bookmarkEnd w:id="9"/>
+      <w:bookmarkEnd w:id="10"/>
     </w:p>
     <w:p>
       <w:pPr>
@@ -4095,7 +4530,7 @@
           <w:lang w:val="en-US"/>
         </w:rPr>
       </w:pPr>
-      <w:bookmarkStart w:id="10" w:name="_Toc37918861"/>
+      <w:bookmarkStart w:id="11" w:name="_Toc38002582"/>
       <w:r>
         <w:rPr>
           <w:rFonts w:eastAsia="Times New Roman"/>
@@ -4103,7 +4538,7 @@
         </w:rPr>
         <w:t>Scenario: Facilitator creates a new game</w:t>
       </w:r>
-      <w:bookmarkEnd w:id="10"/>
+      <w:bookmarkEnd w:id="11"/>
     </w:p>
     <w:p>
       <w:pPr>
@@ -4152,7 +4587,7 @@
           <w:lang w:val="en-US"/>
         </w:rPr>
       </w:pPr>
-      <w:bookmarkStart w:id="11" w:name="_Toc37918862"/>
+      <w:bookmarkStart w:id="12" w:name="_Toc38002583"/>
       <w:r>
         <w:rPr>
           <w:rFonts w:eastAsia="Times New Roman"/>
@@ -4160,7 +4595,7 @@
         </w:rPr>
         <w:t>Scenario: Player joins a game</w:t>
       </w:r>
-      <w:bookmarkEnd w:id="11"/>
+      <w:bookmarkEnd w:id="12"/>
     </w:p>
     <w:p>
       <w:pPr>
@@ -4209,7 +4644,7 @@
           <w:lang w:val="en-US"/>
         </w:rPr>
       </w:pPr>
-      <w:bookmarkStart w:id="12" w:name="_Toc37918863"/>
+      <w:bookmarkStart w:id="13" w:name="_Toc38002584"/>
       <w:r>
         <w:rPr>
           <w:rFonts w:eastAsia="Times New Roman"/>
@@ -4217,7 +4652,7 @@
         </w:rPr>
         <w:t>Scenario: Facilitator starts the assignment</w:t>
       </w:r>
-      <w:bookmarkEnd w:id="12"/>
+      <w:bookmarkEnd w:id="13"/>
     </w:p>
     <w:p>
       <w:pPr>
@@ -4258,7 +4693,7 @@
           <w:lang w:val="en-US"/>
         </w:rPr>
       </w:pPr>
-      <w:bookmarkStart w:id="13" w:name="_Toc37918864"/>
+      <w:bookmarkStart w:id="14" w:name="_Toc38002585"/>
       <w:r>
         <w:rPr>
           <w:rFonts w:eastAsia="Times New Roman"/>
@@ -4266,7 +4701,7 @@
         </w:rPr>
         <w:t>Scenario: A game in phase assignment is started</w:t>
       </w:r>
-      <w:bookmarkEnd w:id="13"/>
+      <w:bookmarkEnd w:id="14"/>
     </w:p>
     <w:p>
       <w:pPr>
@@ -4323,78 +4758,672 @@
           <w:lang w:val="en-US"/>
         </w:rPr>
       </w:pPr>
-      <w:bookmarkStart w:id="14" w:name="_Toc37918865"/>
+      <w:bookmarkStart w:id="15" w:name="_Toc38002586"/>
+      <w:r>
+        <w:rPr>
+          <w:rFonts w:eastAsia="Times New Roman"/>
+          <w:lang w:val="en-US"/>
+        </w:rPr>
+        <w:t>Scenario: Players are all done</w:t>
+      </w:r>
+      <w:bookmarkEnd w:id="15"/>
+    </w:p>
+    <w:p>
+      <w:pPr>
+        <w:rPr>
+          <w:rFonts w:eastAsia="Times New Roman"/>
+          <w:lang w:val="en-US"/>
+        </w:rPr>
+      </w:pPr>
+      <w:r>
+        <w:rPr>
+          <w:rFonts w:eastAsia="Times New Roman"/>
+          <w:lang w:val="en-US"/>
+        </w:rPr>
+        <w:t>Given a game is in phase "executing"</w:t>
+      </w:r>
+      <w:r>
+        <w:rPr>
+          <w:rFonts w:eastAsia="Times New Roman"/>
+          <w:lang w:val="en-US"/>
+        </w:rPr>
+        <w:br/>
+        <w:t>And there are 10 players in the game</w:t>
+      </w:r>
+      <w:r>
+        <w:rPr>
+          <w:rFonts w:eastAsia="Times New Roman"/>
+          <w:lang w:val="en-US"/>
+        </w:rPr>
+        <w:br/>
+        <w:t xml:space="preserve">When all players of the game </w:t>
+      </w:r>
+      <w:proofErr w:type="gramStart"/>
+      <w:r>
+        <w:rPr>
+          <w:rFonts w:eastAsia="Times New Roman"/>
+          <w:lang w:val="en-US"/>
+        </w:rPr>
+        <w:t>has</w:t>
+      </w:r>
+      <w:proofErr w:type="gramEnd"/>
+      <w:r>
+        <w:rPr>
+          <w:rFonts w:eastAsia="Times New Roman"/>
+          <w:lang w:val="en-US"/>
+        </w:rPr>
+        <w:t xml:space="preserve"> reached their end goal</w:t>
+      </w:r>
+      <w:r>
+        <w:rPr>
+          <w:rFonts w:eastAsia="Times New Roman"/>
+          <w:lang w:val="en-US"/>
+        </w:rPr>
+        <w:br/>
+        <w:t>Then the game is in phase "reporting"</w:t>
+      </w:r>
+      <w:r>
+        <w:rPr>
+          <w:rFonts w:eastAsia="Times New Roman"/>
+          <w:lang w:val="en-US"/>
+        </w:rPr>
+        <w:br/>
+        <w:t>@1.0</w:t>
+      </w:r>
+    </w:p>
+    <w:p>
+      <w:pPr>
+        <w:pStyle w:val="Rubrik1"/>
+        <w:rPr>
+          <w:rFonts w:eastAsia="Times New Roman"/>
+          <w:lang w:val="en-US"/>
+        </w:rPr>
+      </w:pPr>
+      <w:bookmarkStart w:id="16" w:name="_Toc38002587"/>
       <w:r>
         <w:rPr>
           <w:rFonts w:eastAsia="Times New Roman"/>
           <w:lang w:val="en-US"/>
         </w:rPr>
         <w:lastRenderedPageBreak/>
-        <w:t>Scenario: Players are all done</w:t>
-      </w:r>
-      <w:bookmarkEnd w:id="14"/>
-    </w:p>
-    <w:p>
-      <w:pPr>
-        <w:rPr>
-          <w:rFonts w:eastAsia="Times New Roman"/>
-          <w:lang w:val="en-US"/>
-        </w:rPr>
-      </w:pPr>
-      <w:r>
-        <w:rPr>
-          <w:rFonts w:eastAsia="Times New Roman"/>
-          <w:lang w:val="en-US"/>
-        </w:rPr>
-        <w:t>Given a game is in phase "executing"</w:t>
-      </w:r>
-      <w:r>
-        <w:rPr>
-          <w:rFonts w:eastAsia="Times New Roman"/>
-          <w:lang w:val="en-US"/>
-        </w:rPr>
-        <w:br/>
-        <w:t>And there are 10 players in the game</w:t>
-      </w:r>
-      <w:r>
-        <w:rPr>
-          <w:rFonts w:eastAsia="Times New Roman"/>
-          <w:lang w:val="en-US"/>
-        </w:rPr>
-        <w:br/>
-        <w:t xml:space="preserve">When all players of the game </w:t>
-      </w:r>
-      <w:proofErr w:type="gramStart"/>
-      <w:r>
-        <w:rPr>
-          <w:rFonts w:eastAsia="Times New Roman"/>
-          <w:lang w:val="en-US"/>
-        </w:rPr>
-        <w:t>has</w:t>
-      </w:r>
-      <w:proofErr w:type="gramEnd"/>
-      <w:r>
-        <w:rPr>
-          <w:rFonts w:eastAsia="Times New Roman"/>
-          <w:lang w:val="en-US"/>
-        </w:rPr>
-        <w:t xml:space="preserve"> reached their end goal</w:t>
-      </w:r>
-      <w:r>
-        <w:rPr>
-          <w:rFonts w:eastAsia="Times New Roman"/>
-          <w:lang w:val="en-US"/>
-        </w:rPr>
-        <w:br/>
-        <w:t>Then the game is in phase "reporting"</w:t>
-      </w:r>
-      <w:r>
-        <w:rPr>
-          <w:rFonts w:eastAsia="Times New Roman"/>
-          <w:lang w:val="en-US"/>
-        </w:rPr>
-        <w:br/>
-        <w:t>@1.0</w:t>
+        <w:t>Feature: Player movement rules</w:t>
+      </w:r>
+      <w:bookmarkEnd w:id="16"/>
+    </w:p>
+    <w:p>
+      <w:pPr>
+        <w:pStyle w:val="Normalwebb"/>
+        <w:rPr>
+          <w:lang w:val="en-US"/>
+        </w:rPr>
+      </w:pPr>
+      <w:r>
+        <w:rPr>
+          <w:lang w:val="en-US"/>
+        </w:rPr>
+        <w:t xml:space="preserve">A game that is on phase execution allows the player to move across the board. The player </w:t>
+      </w:r>
+      <w:proofErr w:type="spellStart"/>
+      <w:r>
+        <w:rPr>
+          <w:lang w:val="en-US"/>
+        </w:rPr>
+        <w:t>can not</w:t>
+      </w:r>
+      <w:proofErr w:type="spellEnd"/>
+      <w:r>
+        <w:rPr>
+          <w:lang w:val="en-US"/>
+        </w:rPr>
+        <w:t xml:space="preserve"> move off the board or move to a square that is occupied by another player. </w:t>
+      </w:r>
+    </w:p>
+    <w:p>
+      <w:pPr>
+        <w:pStyle w:val="Normalwebb"/>
+        <w:rPr>
+          <w:lang w:val="en-US"/>
+        </w:rPr>
+      </w:pPr>
+      <w:r>
+        <w:rPr>
+          <w:lang w:val="en-US"/>
+        </w:rPr>
+        <w:t xml:space="preserve">Players can only move when the game is in the execution phase. </w:t>
+      </w:r>
+    </w:p>
+    <w:p>
+      <w:pPr>
+        <w:pStyle w:val="Rubrik2"/>
+        <w:rPr>
+          <w:rFonts w:eastAsia="Times New Roman"/>
+          <w:lang w:val="en-US"/>
+        </w:rPr>
+      </w:pPr>
+      <w:bookmarkStart w:id="17" w:name="_Toc38002588"/>
+      <w:r>
+        <w:rPr>
+          <w:rFonts w:eastAsia="Times New Roman"/>
+          <w:lang w:val="en-US"/>
+        </w:rPr>
+        <w:t>Scenario: Player move within the board</w:t>
+      </w:r>
+      <w:bookmarkEnd w:id="17"/>
+    </w:p>
+    <w:p>
+      <w:pPr>
+        <w:rPr>
+          <w:rFonts w:eastAsia="Times New Roman"/>
+          <w:lang w:val="en-US"/>
+        </w:rPr>
+      </w:pPr>
+      <w:r>
+        <w:rPr>
+          <w:rFonts w:eastAsia="Times New Roman"/>
+          <w:lang w:val="en-US"/>
+        </w:rPr>
+        <w:t>Given a board with dimensions 5,3</w:t>
+      </w:r>
+      <w:r>
+        <w:rPr>
+          <w:rFonts w:eastAsia="Times New Roman"/>
+          <w:lang w:val="en-US"/>
+        </w:rPr>
+        <w:br/>
+        <w:t>And the player is at position 3,1 named "P"</w:t>
+      </w:r>
+      <w:r>
+        <w:rPr>
+          <w:rFonts w:eastAsia="Times New Roman"/>
+          <w:lang w:val="en-US"/>
+        </w:rPr>
+        <w:br/>
+        <w:t>And the board should look like:</w:t>
+      </w:r>
+      <w:r>
+        <w:rPr>
+          <w:rFonts w:eastAsia="Times New Roman"/>
+          <w:lang w:val="en-US"/>
+        </w:rPr>
+        <w:br/>
+        <w:t>And 0 "| | | | | |"</w:t>
+      </w:r>
+      <w:r>
+        <w:rPr>
+          <w:rFonts w:eastAsia="Times New Roman"/>
+          <w:lang w:val="en-US"/>
+        </w:rPr>
+        <w:br/>
+        <w:t>And 1 "| | | |P| |"</w:t>
+      </w:r>
+      <w:r>
+        <w:rPr>
+          <w:rFonts w:eastAsia="Times New Roman"/>
+          <w:lang w:val="en-US"/>
+        </w:rPr>
+        <w:br/>
+        <w:t>And 2 "| | | | | |"</w:t>
+      </w:r>
+      <w:r>
+        <w:rPr>
+          <w:rFonts w:eastAsia="Times New Roman"/>
+          <w:lang w:val="en-US"/>
+        </w:rPr>
+        <w:br/>
+        <w:t>When the player moves in direction "up"</w:t>
+      </w:r>
+      <w:r>
+        <w:rPr>
+          <w:rFonts w:eastAsia="Times New Roman"/>
+          <w:lang w:val="en-US"/>
+        </w:rPr>
+        <w:br/>
+        <w:t>Then the player is on position 3,0</w:t>
+      </w:r>
+      <w:r>
+        <w:rPr>
+          <w:rFonts w:eastAsia="Times New Roman"/>
+          <w:lang w:val="en-US"/>
+        </w:rPr>
+        <w:br/>
+        <w:t>And the board should look like:</w:t>
+      </w:r>
+      <w:r>
+        <w:rPr>
+          <w:rFonts w:eastAsia="Times New Roman"/>
+          <w:lang w:val="en-US"/>
+        </w:rPr>
+        <w:br/>
+        <w:t>And 0 "| | | |P| |"</w:t>
+      </w:r>
+      <w:r>
+        <w:rPr>
+          <w:rFonts w:eastAsia="Times New Roman"/>
+          <w:lang w:val="en-US"/>
+        </w:rPr>
+        <w:br/>
+        <w:t>And 1 "| | | | | |"</w:t>
+      </w:r>
+      <w:r>
+        <w:rPr>
+          <w:rFonts w:eastAsia="Times New Roman"/>
+          <w:lang w:val="en-US"/>
+        </w:rPr>
+        <w:br/>
+        <w:t>And 2 "| | | | | |"</w:t>
+      </w:r>
+    </w:p>
+    <w:p>
+      <w:pPr>
+        <w:pStyle w:val="Rubrik2"/>
+        <w:rPr>
+          <w:rFonts w:eastAsia="Times New Roman"/>
+          <w:lang w:val="en-US"/>
+        </w:rPr>
+      </w:pPr>
+      <w:bookmarkStart w:id="18" w:name="_Toc38002589"/>
+      <w:r>
+        <w:rPr>
+          <w:rFonts w:eastAsia="Times New Roman"/>
+          <w:lang w:val="en-US"/>
+        </w:rPr>
+        <w:t>Scenario: Player can't move to an occupied square</w:t>
+      </w:r>
+      <w:bookmarkEnd w:id="18"/>
+    </w:p>
+    <w:p>
+      <w:pPr>
+        <w:rPr>
+          <w:rFonts w:eastAsia="Times New Roman"/>
+          <w:lang w:val="en-US"/>
+        </w:rPr>
+      </w:pPr>
+      <w:r>
+        <w:rPr>
+          <w:rFonts w:eastAsia="Times New Roman"/>
+          <w:lang w:val="en-US"/>
+        </w:rPr>
+        <w:t>Given a board with dimensions 5,3</w:t>
+      </w:r>
+      <w:r>
+        <w:rPr>
+          <w:rFonts w:eastAsia="Times New Roman"/>
+          <w:lang w:val="en-US"/>
+        </w:rPr>
+        <w:br/>
+        <w:t>And the player is at position 0,0 named "P"</w:t>
+      </w:r>
+      <w:r>
+        <w:rPr>
+          <w:rFonts w:eastAsia="Times New Roman"/>
+          <w:lang w:val="en-US"/>
+        </w:rPr>
+        <w:br/>
+        <w:t>And a player named "A"</w:t>
+      </w:r>
+      <w:r>
+        <w:rPr>
+          <w:rFonts w:eastAsia="Times New Roman"/>
+          <w:lang w:val="en-US"/>
+        </w:rPr>
+        <w:br/>
+        <w:t>And the board looks as:</w:t>
+      </w:r>
+      <w:r>
+        <w:rPr>
+          <w:rFonts w:eastAsia="Times New Roman"/>
+          <w:lang w:val="en-US"/>
+        </w:rPr>
+        <w:br/>
+        <w:t>And 0 "|P| | | | |"</w:t>
+      </w:r>
+      <w:r>
+        <w:rPr>
+          <w:rFonts w:eastAsia="Times New Roman"/>
+          <w:lang w:val="en-US"/>
+        </w:rPr>
+        <w:br/>
+        <w:t>And 1 "|A| | | | |"</w:t>
+      </w:r>
+      <w:r>
+        <w:rPr>
+          <w:rFonts w:eastAsia="Times New Roman"/>
+          <w:lang w:val="en-US"/>
+        </w:rPr>
+        <w:br/>
+        <w:t>And 2 "| | | | | |"</w:t>
+      </w:r>
+      <w:r>
+        <w:rPr>
+          <w:rFonts w:eastAsia="Times New Roman"/>
+          <w:lang w:val="en-US"/>
+        </w:rPr>
+        <w:br/>
+        <w:t>When the player moves in direction "down"</w:t>
+      </w:r>
+      <w:r>
+        <w:rPr>
+          <w:rFonts w:eastAsia="Times New Roman"/>
+          <w:lang w:val="en-US"/>
+        </w:rPr>
+        <w:br/>
+        <w:t>Then the player is on position 0,0</w:t>
+      </w:r>
+      <w:r>
+        <w:rPr>
+          <w:rFonts w:eastAsia="Times New Roman"/>
+          <w:lang w:val="en-US"/>
+        </w:rPr>
+        <w:br/>
+        <w:t>And the board should look like:</w:t>
+      </w:r>
+      <w:r>
+        <w:rPr>
+          <w:rFonts w:eastAsia="Times New Roman"/>
+          <w:lang w:val="en-US"/>
+        </w:rPr>
+        <w:br/>
+        <w:t>And 0 "|P| | | | |"</w:t>
+      </w:r>
+      <w:r>
+        <w:rPr>
+          <w:rFonts w:eastAsia="Times New Roman"/>
+          <w:lang w:val="en-US"/>
+        </w:rPr>
+        <w:br/>
+        <w:t>And 1 "|A| | | | |"</w:t>
+      </w:r>
+      <w:r>
+        <w:rPr>
+          <w:rFonts w:eastAsia="Times New Roman"/>
+          <w:lang w:val="en-US"/>
+        </w:rPr>
+        <w:br/>
+        <w:t>And 2 "| | | | | |"</w:t>
+      </w:r>
+    </w:p>
+    <w:p>
+      <w:pPr>
+        <w:pStyle w:val="Rubrik2"/>
+        <w:rPr>
+          <w:rFonts w:eastAsia="Times New Roman"/>
+          <w:lang w:val="en-US"/>
+        </w:rPr>
+      </w:pPr>
+      <w:bookmarkStart w:id="19" w:name="_Toc38002590"/>
+      <w:r>
+        <w:rPr>
+          <w:rFonts w:eastAsia="Times New Roman"/>
+          <w:lang w:val="en-US"/>
+        </w:rPr>
+        <w:t>Scenario: Player at the bottom edge of the board</w:t>
+      </w:r>
+      <w:bookmarkEnd w:id="19"/>
+    </w:p>
+    <w:p>
+      <w:pPr>
+        <w:rPr>
+          <w:rFonts w:eastAsia="Times New Roman"/>
+          <w:lang w:val="en-US"/>
+        </w:rPr>
+      </w:pPr>
+      <w:r>
+        <w:rPr>
+          <w:rFonts w:eastAsia="Times New Roman"/>
+          <w:lang w:val="en-US"/>
+        </w:rPr>
+        <w:t>Given a board with dimensions 5,3</w:t>
+      </w:r>
+      <w:r>
+        <w:rPr>
+          <w:rFonts w:eastAsia="Times New Roman"/>
+          <w:lang w:val="en-US"/>
+        </w:rPr>
+        <w:br/>
+        <w:t>And the player is at position 1,2 named "P"</w:t>
+      </w:r>
+      <w:r>
+        <w:rPr>
+          <w:rFonts w:eastAsia="Times New Roman"/>
+          <w:lang w:val="en-US"/>
+        </w:rPr>
+        <w:br/>
+        <w:t>And the board looks as:</w:t>
+      </w:r>
+      <w:r>
+        <w:rPr>
+          <w:rFonts w:eastAsia="Times New Roman"/>
+          <w:lang w:val="en-US"/>
+        </w:rPr>
+        <w:br/>
+        <w:t>And 0 "| | | | | |"</w:t>
+      </w:r>
+      <w:r>
+        <w:rPr>
+          <w:rFonts w:eastAsia="Times New Roman"/>
+          <w:lang w:val="en-US"/>
+        </w:rPr>
+        <w:br/>
+        <w:t>And 1 "| | | | | |"</w:t>
+      </w:r>
+      <w:r>
+        <w:rPr>
+          <w:rFonts w:eastAsia="Times New Roman"/>
+          <w:lang w:val="en-US"/>
+        </w:rPr>
+        <w:br/>
+        <w:t>And 2 "| |P| | | |"</w:t>
+      </w:r>
+      <w:r>
+        <w:rPr>
+          <w:rFonts w:eastAsia="Times New Roman"/>
+          <w:lang w:val="en-US"/>
+        </w:rPr>
+        <w:br/>
+        <w:t>When the player moves in direction "down"</w:t>
+      </w:r>
+      <w:r>
+        <w:rPr>
+          <w:rFonts w:eastAsia="Times New Roman"/>
+          <w:lang w:val="en-US"/>
+        </w:rPr>
+        <w:br/>
+        <w:t>Then the board should look like:</w:t>
+      </w:r>
+      <w:r>
+        <w:rPr>
+          <w:rFonts w:eastAsia="Times New Roman"/>
+          <w:lang w:val="en-US"/>
+        </w:rPr>
+        <w:br/>
+        <w:t>And 0 "| | | | | |"</w:t>
+      </w:r>
+      <w:r>
+        <w:rPr>
+          <w:rFonts w:eastAsia="Times New Roman"/>
+          <w:lang w:val="en-US"/>
+        </w:rPr>
+        <w:br/>
+        <w:t>And 1 "| | | | | |"</w:t>
+      </w:r>
+      <w:r>
+        <w:rPr>
+          <w:rFonts w:eastAsia="Times New Roman"/>
+          <w:lang w:val="en-US"/>
+        </w:rPr>
+        <w:br/>
+        <w:t>And 2 "| |P| | | |"</w:t>
+      </w:r>
+    </w:p>
+    <w:p>
+      <w:pPr>
+        <w:pStyle w:val="Rubrik2"/>
+        <w:rPr>
+          <w:rFonts w:eastAsia="Times New Roman"/>
+          <w:lang w:val="en-US"/>
+        </w:rPr>
+      </w:pPr>
+      <w:bookmarkStart w:id="20" w:name="_Toc38002591"/>
+      <w:r>
+        <w:rPr>
+          <w:rFonts w:eastAsia="Times New Roman"/>
+          <w:lang w:val="en-US"/>
+        </w:rPr>
+        <w:lastRenderedPageBreak/>
+        <w:t>Scenario: Player at the top edge of the board</w:t>
+      </w:r>
+      <w:bookmarkEnd w:id="20"/>
+    </w:p>
+    <w:p>
+      <w:pPr>
+        <w:rPr>
+          <w:rFonts w:eastAsia="Times New Roman"/>
+          <w:lang w:val="en-US"/>
+        </w:rPr>
+      </w:pPr>
+      <w:r>
+        <w:rPr>
+          <w:rFonts w:eastAsia="Times New Roman"/>
+          <w:lang w:val="en-US"/>
+        </w:rPr>
+        <w:t>Given a board with dimensions 5,3</w:t>
+      </w:r>
+      <w:r>
+        <w:rPr>
+          <w:rFonts w:eastAsia="Times New Roman"/>
+          <w:lang w:val="en-US"/>
+        </w:rPr>
+        <w:br/>
+        <w:t>And the player is at position 1,0 named "P"</w:t>
+      </w:r>
+      <w:r>
+        <w:rPr>
+          <w:rFonts w:eastAsia="Times New Roman"/>
+          <w:lang w:val="en-US"/>
+        </w:rPr>
+        <w:br/>
+        <w:t>And the board looks as:</w:t>
+      </w:r>
+      <w:r>
+        <w:rPr>
+          <w:rFonts w:eastAsia="Times New Roman"/>
+          <w:lang w:val="en-US"/>
+        </w:rPr>
+        <w:br/>
+        <w:t>And 0 "| |P| | | |"</w:t>
+      </w:r>
+      <w:r>
+        <w:rPr>
+          <w:rFonts w:eastAsia="Times New Roman"/>
+          <w:lang w:val="en-US"/>
+        </w:rPr>
+        <w:br/>
+        <w:t>And 1 "| | | | | |"</w:t>
+      </w:r>
+      <w:r>
+        <w:rPr>
+          <w:rFonts w:eastAsia="Times New Roman"/>
+          <w:lang w:val="en-US"/>
+        </w:rPr>
+        <w:br/>
+        <w:t>And 2 "| | | | |"</w:t>
+      </w:r>
+      <w:r>
+        <w:rPr>
+          <w:rFonts w:eastAsia="Times New Roman"/>
+          <w:lang w:val="en-US"/>
+        </w:rPr>
+        <w:br/>
+        <w:t>When the player moves in direction "up"</w:t>
+      </w:r>
+      <w:r>
+        <w:rPr>
+          <w:rFonts w:eastAsia="Times New Roman"/>
+          <w:lang w:val="en-US"/>
+        </w:rPr>
+        <w:br/>
+        <w:t>Then the board should look like:</w:t>
+      </w:r>
+      <w:r>
+        <w:rPr>
+          <w:rFonts w:eastAsia="Times New Roman"/>
+          <w:lang w:val="en-US"/>
+        </w:rPr>
+        <w:br/>
+        <w:t>And 0 "| |P| | | |"</w:t>
+      </w:r>
+      <w:r>
+        <w:rPr>
+          <w:rFonts w:eastAsia="Times New Roman"/>
+          <w:lang w:val="en-US"/>
+        </w:rPr>
+        <w:br/>
+        <w:t>And 1 "| | | | | |"</w:t>
+      </w:r>
+      <w:r>
+        <w:rPr>
+          <w:rFonts w:eastAsia="Times New Roman"/>
+          <w:lang w:val="en-US"/>
+        </w:rPr>
+        <w:br/>
+        <w:t>And 2 "| | | | | |"</w:t>
+      </w:r>
+    </w:p>
+    <w:p>
+      <w:pPr>
+        <w:pStyle w:val="Rubrik2"/>
+        <w:rPr>
+          <w:rFonts w:eastAsia="Times New Roman"/>
+          <w:lang w:val="en-US"/>
+        </w:rPr>
+      </w:pPr>
+      <w:bookmarkStart w:id="21" w:name="_Toc38002592"/>
+      <w:r>
+        <w:rPr>
+          <w:rFonts w:eastAsia="Times New Roman"/>
+          <w:lang w:val="en-US"/>
+        </w:rPr>
+        <w:t>Scenario: Player tries to move during assignment phase.</w:t>
+      </w:r>
+      <w:bookmarkEnd w:id="21"/>
+    </w:p>
+    <w:p>
+      <w:pPr>
+        <w:rPr>
+          <w:rFonts w:eastAsia="Times New Roman"/>
+          <w:lang w:val="en-US"/>
+        </w:rPr>
+      </w:pPr>
+      <w:r>
+        <w:rPr>
+          <w:rFonts w:eastAsia="Times New Roman"/>
+          <w:lang w:val="en-US"/>
+        </w:rPr>
+        <w:t>Given a game is in phase "assignment"</w:t>
+      </w:r>
+      <w:r>
+        <w:rPr>
+          <w:rFonts w:eastAsia="Times New Roman"/>
+          <w:lang w:val="en-US"/>
+        </w:rPr>
+        <w:br/>
+        <w:t>And the player is at position 1,1</w:t>
+      </w:r>
+      <w:r>
+        <w:rPr>
+          <w:rFonts w:eastAsia="Times New Roman"/>
+          <w:lang w:val="en-US"/>
+        </w:rPr>
+        <w:br/>
+        <w:t>When the player moves in direction "up"</w:t>
+      </w:r>
+      <w:r>
+        <w:rPr>
+          <w:rFonts w:eastAsia="Times New Roman"/>
+          <w:lang w:val="en-US"/>
+        </w:rPr>
+        <w:br/>
+        <w:t>Then the player is on position 1,1</w:t>
       </w:r>
     </w:p>
     <w:p>
@@ -4405,15 +5434,15 @@
           <w:lang w:val="en-US"/>
         </w:rPr>
       </w:pPr>
-      <w:bookmarkStart w:id="15" w:name="_Toc37918866"/>
-      <w:r>
-        <w:rPr>
-          <w:rFonts w:eastAsia="Times New Roman"/>
-          <w:lang w:val="en-US"/>
-        </w:rPr>
-        <w:t>Feature: Player movement rules</w:t>
-      </w:r>
-      <w:bookmarkEnd w:id="15"/>
+      <w:bookmarkStart w:id="22" w:name="_Toc38002593"/>
+      <w:r>
+        <w:rPr>
+          <w:rFonts w:eastAsia="Times New Roman"/>
+          <w:lang w:val="en-US"/>
+        </w:rPr>
+        <w:t>Feature: Player's Goals State</w:t>
+      </w:r>
+      <w:bookmarkEnd w:id="22"/>
     </w:p>
     <w:p>
       <w:pPr>
@@ -4426,21 +5455,63 @@
         <w:rPr>
           <w:lang w:val="en-US"/>
         </w:rPr>
-        <w:t xml:space="preserve">A game that is on phase execution allows the player to move across the board. The player </w:t>
+        <w:t xml:space="preserve">A player has three goals. Reach two other players and return to their starting position. These goals have four states each: no goal set, assigned, estimated and accomplished. </w:t>
+      </w:r>
+    </w:p>
+    <w:p>
+      <w:pPr>
+        <w:pStyle w:val="Normalwebb"/>
+        <w:rPr>
+          <w:lang w:val="en-US"/>
+        </w:rPr>
+      </w:pPr>
+      <w:r>
+        <w:rPr>
+          <w:lang w:val="en-US"/>
+        </w:rPr>
+        <w:t xml:space="preserve">A goal state could be </w:t>
       </w:r>
       <w:proofErr w:type="spellStart"/>
       <w:r>
         <w:rPr>
           <w:lang w:val="en-US"/>
         </w:rPr>
-        <w:t>can not</w:t>
+        <w:t>visualised</w:t>
       </w:r>
       <w:proofErr w:type="spellEnd"/>
       <w:r>
         <w:rPr>
           <w:lang w:val="en-US"/>
         </w:rPr>
-        <w:t xml:space="preserve"> move off the board or move to a square that is occupied by another player. </w:t>
+        <w:t xml:space="preserve"> as a bar with three slots that are filled depending on how far the player has come. OOO = no goal set, </w:t>
+      </w:r>
+      <w:proofErr w:type="spellStart"/>
+      <w:r>
+        <w:rPr>
+          <w:lang w:val="en-US"/>
+        </w:rPr>
+        <w:t>XOO</w:t>
+      </w:r>
+      <w:proofErr w:type="spellEnd"/>
+      <w:r>
+        <w:rPr>
+          <w:lang w:val="en-US"/>
+        </w:rPr>
+        <w:t xml:space="preserve"> = assigned, </w:t>
+      </w:r>
+      <w:proofErr w:type="spellStart"/>
+      <w:r>
+        <w:rPr>
+          <w:lang w:val="en-US"/>
+        </w:rPr>
+        <w:t>XXO</w:t>
+      </w:r>
+      <w:proofErr w:type="spellEnd"/>
+      <w:r>
+        <w:rPr>
+          <w:lang w:val="en-US"/>
+        </w:rPr>
+        <w:t xml:space="preserve"> = estimated and XXX = accomplished. </w:t>
       </w:r>
     </w:p>
     <w:p>
@@ -4454,7 +5525,7 @@
         <w:rPr>
           <w:lang w:val="en-US"/>
         </w:rPr>
-        <w:t xml:space="preserve">Players can only move when the game is in the execution phase. </w:t>
+        <w:t xml:space="preserve">This gives a quick overview over each players progress. </w:t>
       </w:r>
     </w:p>
     <w:p>
@@ -4465,117 +5536,93 @@
           <w:lang w:val="en-US"/>
         </w:rPr>
       </w:pPr>
-      <w:bookmarkStart w:id="16" w:name="_Toc37918867"/>
-      <w:r>
-        <w:rPr>
-          <w:rFonts w:eastAsia="Times New Roman"/>
-          <w:lang w:val="en-US"/>
-        </w:rPr>
-        <w:t>Scenario: Player move within the board</w:t>
-      </w:r>
-      <w:bookmarkEnd w:id="16"/>
-    </w:p>
-    <w:p>
-      <w:pPr>
-        <w:rPr>
-          <w:rFonts w:eastAsia="Times New Roman"/>
-          <w:lang w:val="en-US"/>
-        </w:rPr>
-      </w:pPr>
-      <w:r>
-        <w:rPr>
-          <w:rFonts w:eastAsia="Times New Roman"/>
-          <w:lang w:val="en-US"/>
-        </w:rPr>
-        <w:t>Given a board with dimensions 5,3</w:t>
-      </w:r>
-      <w:r>
-        <w:rPr>
-          <w:rFonts w:eastAsia="Times New Roman"/>
-          <w:lang w:val="en-US"/>
-        </w:rPr>
-        <w:br/>
-        <w:t>And the player is at position 3,1 named "P"</w:t>
-      </w:r>
-      <w:r>
-        <w:rPr>
-          <w:rFonts w:eastAsia="Times New Roman"/>
-          <w:lang w:val="en-US"/>
-        </w:rPr>
-        <w:br/>
-        <w:t>And the board should look like:</w:t>
-      </w:r>
-      <w:r>
-        <w:rPr>
-          <w:rFonts w:eastAsia="Times New Roman"/>
-          <w:lang w:val="en-US"/>
-        </w:rPr>
-        <w:br/>
-        <w:t>And 0 "| | | | | |"</w:t>
-      </w:r>
-      <w:r>
-        <w:rPr>
-          <w:rFonts w:eastAsia="Times New Roman"/>
-          <w:lang w:val="en-US"/>
-        </w:rPr>
-        <w:br/>
-        <w:t>And 1 "| | | |P| |"</w:t>
-      </w:r>
-      <w:r>
-        <w:rPr>
-          <w:rFonts w:eastAsia="Times New Roman"/>
-          <w:lang w:val="en-US"/>
-        </w:rPr>
-        <w:br/>
-        <w:t>And 2 "| | | | | |"</w:t>
-      </w:r>
-      <w:r>
-        <w:rPr>
-          <w:rFonts w:eastAsia="Times New Roman"/>
-          <w:lang w:val="en-US"/>
-        </w:rPr>
-        <w:br/>
-        <w:t>When the player moves in direction "up"</w:t>
-      </w:r>
-      <w:r>
-        <w:rPr>
-          <w:rFonts w:eastAsia="Times New Roman"/>
-          <w:lang w:val="en-US"/>
-        </w:rPr>
-        <w:br/>
-        <w:t>Then the player is on position 3,0</w:t>
-      </w:r>
-      <w:r>
-        <w:rPr>
-          <w:rFonts w:eastAsia="Times New Roman"/>
-          <w:lang w:val="en-US"/>
-        </w:rPr>
-        <w:br/>
-        <w:t>And the board should look like:</w:t>
-      </w:r>
-      <w:r>
-        <w:rPr>
-          <w:rFonts w:eastAsia="Times New Roman"/>
-          <w:lang w:val="en-US"/>
-        </w:rPr>
-        <w:br/>
-        <w:t>And 0 "| | | |P| |"</w:t>
-      </w:r>
-      <w:r>
-        <w:rPr>
-          <w:rFonts w:eastAsia="Times New Roman"/>
-          <w:lang w:val="en-US"/>
-        </w:rPr>
-        <w:br/>
-        <w:t>And 1 "| | | | | |"</w:t>
-      </w:r>
-      <w:r>
-        <w:rPr>
-          <w:rFonts w:eastAsia="Times New Roman"/>
-          <w:lang w:val="en-US"/>
-        </w:rPr>
-        <w:br/>
-        <w:t>And 2 "| | | | | |"</w:t>
+      <w:bookmarkStart w:id="23" w:name="_Toc38002594"/>
+      <w:r>
+        <w:rPr>
+          <w:rFonts w:eastAsia="Times New Roman"/>
+          <w:lang w:val="en-US"/>
+        </w:rPr>
+        <w:t>Scenario: Player is assigned a first goal</w:t>
+      </w:r>
+      <w:bookmarkEnd w:id="23"/>
+    </w:p>
+    <w:p>
+      <w:pPr>
+        <w:rPr>
+          <w:rFonts w:eastAsia="Times New Roman"/>
+          <w:lang w:val="en-US"/>
+        </w:rPr>
+      </w:pPr>
+      <w:r>
+        <w:rPr>
+          <w:rFonts w:eastAsia="Times New Roman"/>
+          <w:lang w:val="en-US"/>
+        </w:rPr>
+        <w:t>Given a game is in phase "gathering"</w:t>
+      </w:r>
+      <w:r>
+        <w:rPr>
+          <w:rFonts w:eastAsia="Times New Roman"/>
+          <w:lang w:val="en-US"/>
+        </w:rPr>
+        <w:br/>
+        <w:t>And a player named "Alice"</w:t>
+      </w:r>
+      <w:r>
+        <w:rPr>
+          <w:rFonts w:eastAsia="Times New Roman"/>
+          <w:lang w:val="en-US"/>
+        </w:rPr>
+        <w:br/>
+        <w:t>And a player named "Bertram"</w:t>
+      </w:r>
+      <w:r>
+        <w:rPr>
+          <w:rFonts w:eastAsia="Times New Roman"/>
+          <w:lang w:val="en-US"/>
+        </w:rPr>
+        <w:br/>
+        <w:t>And a player named "Cecil"</w:t>
+      </w:r>
+      <w:r>
+        <w:rPr>
+          <w:rFonts w:eastAsia="Times New Roman"/>
+          <w:lang w:val="en-US"/>
+        </w:rPr>
+        <w:br/>
+        <w:t>And the player named "Alice" first goal is in state "no goal set"</w:t>
+      </w:r>
+      <w:r>
+        <w:rPr>
+          <w:rFonts w:eastAsia="Times New Roman"/>
+          <w:lang w:val="en-US"/>
+        </w:rPr>
+        <w:br/>
+        <w:t>When the facilitator starts the assignments</w:t>
+      </w:r>
+      <w:r>
+        <w:rPr>
+          <w:rFonts w:eastAsia="Times New Roman"/>
+          <w:lang w:val="en-US"/>
+        </w:rPr>
+        <w:br/>
+        <w:t>Then the player named "Alice" first goal is in state "assigned"</w:t>
+      </w:r>
+      <w:r>
+        <w:rPr>
+          <w:rFonts w:eastAsia="Times New Roman"/>
+          <w:lang w:val="en-US"/>
+        </w:rPr>
+        <w:br/>
+        <w:t>And the player named "Alice" second goal is in state "assigned"</w:t>
+      </w:r>
+      <w:r>
+        <w:rPr>
+          <w:rFonts w:eastAsia="Times New Roman"/>
+          <w:lang w:val="en-US"/>
+        </w:rPr>
+        <w:br/>
+        <w:t>And the player named "Alice" end goal is in state "assigned"</w:t>
       </w:r>
     </w:p>
     <w:p>
@@ -4586,634 +5633,15 @@
           <w:lang w:val="en-US"/>
         </w:rPr>
       </w:pPr>
-      <w:bookmarkStart w:id="17" w:name="_Toc37918868"/>
-      <w:r>
-        <w:rPr>
-          <w:rFonts w:eastAsia="Times New Roman"/>
-          <w:lang w:val="en-US"/>
-        </w:rPr>
-        <w:t>Scenario: Player can't move to an occupied square</w:t>
-      </w:r>
-      <w:bookmarkEnd w:id="17"/>
-    </w:p>
-    <w:p>
-      <w:pPr>
-        <w:rPr>
-          <w:rFonts w:eastAsia="Times New Roman"/>
-          <w:lang w:val="en-US"/>
-        </w:rPr>
-      </w:pPr>
-      <w:r>
-        <w:rPr>
-          <w:rFonts w:eastAsia="Times New Roman"/>
-          <w:lang w:val="en-US"/>
-        </w:rPr>
-        <w:t>Given a board with dimensions 5,3</w:t>
-      </w:r>
-      <w:r>
-        <w:rPr>
-          <w:rFonts w:eastAsia="Times New Roman"/>
-          <w:lang w:val="en-US"/>
-        </w:rPr>
-        <w:br/>
-        <w:t>And the player is at position 0,0 named "P"</w:t>
-      </w:r>
-      <w:r>
-        <w:rPr>
-          <w:rFonts w:eastAsia="Times New Roman"/>
-          <w:lang w:val="en-US"/>
-        </w:rPr>
-        <w:br/>
-        <w:t>And a player named "A"</w:t>
-      </w:r>
-      <w:r>
-        <w:rPr>
-          <w:rFonts w:eastAsia="Times New Roman"/>
-          <w:lang w:val="en-US"/>
-        </w:rPr>
-        <w:br/>
-        <w:t>And the board looks as:</w:t>
-      </w:r>
-      <w:r>
-        <w:rPr>
-          <w:rFonts w:eastAsia="Times New Roman"/>
-          <w:lang w:val="en-US"/>
-        </w:rPr>
-        <w:br/>
-        <w:t>And 0 "|P| | | | |"</w:t>
-      </w:r>
-      <w:r>
-        <w:rPr>
-          <w:rFonts w:eastAsia="Times New Roman"/>
-          <w:lang w:val="en-US"/>
-        </w:rPr>
-        <w:br/>
-        <w:t>And 1 "|A| | | | |"</w:t>
-      </w:r>
-      <w:r>
-        <w:rPr>
-          <w:rFonts w:eastAsia="Times New Roman"/>
-          <w:lang w:val="en-US"/>
-        </w:rPr>
-        <w:br/>
-        <w:t>And 2 "| | | | | |"</w:t>
-      </w:r>
-      <w:r>
-        <w:rPr>
-          <w:rFonts w:eastAsia="Times New Roman"/>
-          <w:lang w:val="en-US"/>
-        </w:rPr>
-        <w:br/>
-        <w:t>When the player moves in direction "down"</w:t>
-      </w:r>
-      <w:r>
-        <w:rPr>
-          <w:rFonts w:eastAsia="Times New Roman"/>
-          <w:lang w:val="en-US"/>
-        </w:rPr>
-        <w:br/>
-        <w:t>Then the player is on position 0,0</w:t>
-      </w:r>
-      <w:r>
-        <w:rPr>
-          <w:rFonts w:eastAsia="Times New Roman"/>
-          <w:lang w:val="en-US"/>
-        </w:rPr>
-        <w:br/>
-        <w:t>And the board should look like:</w:t>
-      </w:r>
-      <w:r>
-        <w:rPr>
-          <w:rFonts w:eastAsia="Times New Roman"/>
-          <w:lang w:val="en-US"/>
-        </w:rPr>
-        <w:br/>
-        <w:t>And 0 "|P| | | | |"</w:t>
-      </w:r>
-      <w:r>
-        <w:rPr>
-          <w:rFonts w:eastAsia="Times New Roman"/>
-          <w:lang w:val="en-US"/>
-        </w:rPr>
-        <w:br/>
-        <w:t>And 1 "|A| | | | |"</w:t>
-      </w:r>
-      <w:r>
-        <w:rPr>
-          <w:rFonts w:eastAsia="Times New Roman"/>
-          <w:lang w:val="en-US"/>
-        </w:rPr>
-        <w:br/>
-        <w:t>And 2 "| | | | | |"</w:t>
-      </w:r>
-    </w:p>
-    <w:p>
-      <w:pPr>
-        <w:pStyle w:val="Rubrik2"/>
-        <w:rPr>
-          <w:rFonts w:eastAsia="Times New Roman"/>
-          <w:lang w:val="en-US"/>
-        </w:rPr>
-      </w:pPr>
-      <w:bookmarkStart w:id="18" w:name="_Toc37918869"/>
-      <w:r>
-        <w:rPr>
-          <w:rFonts w:eastAsia="Times New Roman"/>
-          <w:lang w:val="en-US"/>
-        </w:rPr>
-        <w:t>Scenario: Player at the bottom edge of the board</w:t>
-      </w:r>
-      <w:bookmarkEnd w:id="18"/>
-    </w:p>
-    <w:p>
-      <w:pPr>
-        <w:rPr>
-          <w:rFonts w:eastAsia="Times New Roman"/>
-          <w:lang w:val="en-US"/>
-        </w:rPr>
-      </w:pPr>
-      <w:r>
-        <w:rPr>
-          <w:rFonts w:eastAsia="Times New Roman"/>
-          <w:lang w:val="en-US"/>
-        </w:rPr>
-        <w:t>Given a board with dimensions 5,3</w:t>
-      </w:r>
-      <w:r>
-        <w:rPr>
-          <w:rFonts w:eastAsia="Times New Roman"/>
-          <w:lang w:val="en-US"/>
-        </w:rPr>
-        <w:br/>
-        <w:t>And the player is at position 1,2 named "P"</w:t>
-      </w:r>
-      <w:r>
-        <w:rPr>
-          <w:rFonts w:eastAsia="Times New Roman"/>
-          <w:lang w:val="en-US"/>
-        </w:rPr>
-        <w:br/>
-        <w:t>And the board looks as:</w:t>
-      </w:r>
-      <w:r>
-        <w:rPr>
-          <w:rFonts w:eastAsia="Times New Roman"/>
-          <w:lang w:val="en-US"/>
-        </w:rPr>
-        <w:br/>
-        <w:t>And 0 "| | | | | |"</w:t>
-      </w:r>
-      <w:r>
-        <w:rPr>
-          <w:rFonts w:eastAsia="Times New Roman"/>
-          <w:lang w:val="en-US"/>
-        </w:rPr>
-        <w:br/>
-        <w:t>And 1 "| | | | | |"</w:t>
-      </w:r>
-      <w:r>
-        <w:rPr>
-          <w:rFonts w:eastAsia="Times New Roman"/>
-          <w:lang w:val="en-US"/>
-        </w:rPr>
-        <w:br/>
-      </w:r>
-      <w:r>
-        <w:rPr>
-          <w:rFonts w:eastAsia="Times New Roman"/>
-          <w:lang w:val="en-US"/>
-        </w:rPr>
-        <w:lastRenderedPageBreak/>
-        <w:t>And 2 "| |P| | | |"</w:t>
-      </w:r>
-      <w:r>
-        <w:rPr>
-          <w:rFonts w:eastAsia="Times New Roman"/>
-          <w:lang w:val="en-US"/>
-        </w:rPr>
-        <w:br/>
-        <w:t>When the player moves in direction "down"</w:t>
-      </w:r>
-      <w:r>
-        <w:rPr>
-          <w:rFonts w:eastAsia="Times New Roman"/>
-          <w:lang w:val="en-US"/>
-        </w:rPr>
-        <w:br/>
-        <w:t>Then the board should look like:</w:t>
-      </w:r>
-      <w:r>
-        <w:rPr>
-          <w:rFonts w:eastAsia="Times New Roman"/>
-          <w:lang w:val="en-US"/>
-        </w:rPr>
-        <w:br/>
-        <w:t>And 0 "| | | | | |"</w:t>
-      </w:r>
-      <w:r>
-        <w:rPr>
-          <w:rFonts w:eastAsia="Times New Roman"/>
-          <w:lang w:val="en-US"/>
-        </w:rPr>
-        <w:br/>
-        <w:t>And 1 "| | | | | |"</w:t>
-      </w:r>
-      <w:r>
-        <w:rPr>
-          <w:rFonts w:eastAsia="Times New Roman"/>
-          <w:lang w:val="en-US"/>
-        </w:rPr>
-        <w:br/>
-        <w:t>And 2 "| |P| | | |"</w:t>
-      </w:r>
-    </w:p>
-    <w:p>
-      <w:pPr>
-        <w:pStyle w:val="Rubrik2"/>
-        <w:rPr>
-          <w:rFonts w:eastAsia="Times New Roman"/>
-          <w:lang w:val="en-US"/>
-        </w:rPr>
-      </w:pPr>
-      <w:bookmarkStart w:id="19" w:name="_Toc37918870"/>
-      <w:r>
-        <w:rPr>
-          <w:rFonts w:eastAsia="Times New Roman"/>
-          <w:lang w:val="en-US"/>
-        </w:rPr>
-        <w:t>Scenario: Player at the top edge of the board</w:t>
-      </w:r>
-      <w:bookmarkEnd w:id="19"/>
-    </w:p>
-    <w:p>
-      <w:pPr>
-        <w:rPr>
-          <w:rFonts w:eastAsia="Times New Roman"/>
-          <w:lang w:val="en-US"/>
-        </w:rPr>
-      </w:pPr>
-      <w:r>
-        <w:rPr>
-          <w:rFonts w:eastAsia="Times New Roman"/>
-          <w:lang w:val="en-US"/>
-        </w:rPr>
-        <w:t>Given a board with dimensions 5,3</w:t>
-      </w:r>
-      <w:r>
-        <w:rPr>
-          <w:rFonts w:eastAsia="Times New Roman"/>
-          <w:lang w:val="en-US"/>
-        </w:rPr>
-        <w:br/>
-        <w:t>And the player is at position 1,0 named "P"</w:t>
-      </w:r>
-      <w:r>
-        <w:rPr>
-          <w:rFonts w:eastAsia="Times New Roman"/>
-          <w:lang w:val="en-US"/>
-        </w:rPr>
-        <w:br/>
-        <w:t>And the board looks as:</w:t>
-      </w:r>
-      <w:r>
-        <w:rPr>
-          <w:rFonts w:eastAsia="Times New Roman"/>
-          <w:lang w:val="en-US"/>
-        </w:rPr>
-        <w:br/>
-        <w:t>And 0 "| |P| | | |"</w:t>
-      </w:r>
-      <w:r>
-        <w:rPr>
-          <w:rFonts w:eastAsia="Times New Roman"/>
-          <w:lang w:val="en-US"/>
-        </w:rPr>
-        <w:br/>
-        <w:t>And 1 "| | | | | |"</w:t>
-      </w:r>
-      <w:r>
-        <w:rPr>
-          <w:rFonts w:eastAsia="Times New Roman"/>
-          <w:lang w:val="en-US"/>
-        </w:rPr>
-        <w:br/>
-        <w:t>And 2 "| | | | |"</w:t>
-      </w:r>
-      <w:r>
-        <w:rPr>
-          <w:rFonts w:eastAsia="Times New Roman"/>
-          <w:lang w:val="en-US"/>
-        </w:rPr>
-        <w:br/>
-        <w:t>When the player moves in direction "up"</w:t>
-      </w:r>
-      <w:r>
-        <w:rPr>
-          <w:rFonts w:eastAsia="Times New Roman"/>
-          <w:lang w:val="en-US"/>
-        </w:rPr>
-        <w:br/>
-        <w:t>Then the board should look like:</w:t>
-      </w:r>
-      <w:r>
-        <w:rPr>
-          <w:rFonts w:eastAsia="Times New Roman"/>
-          <w:lang w:val="en-US"/>
-        </w:rPr>
-        <w:br/>
-        <w:t>And 0 "| |P| | | |"</w:t>
-      </w:r>
-      <w:r>
-        <w:rPr>
-          <w:rFonts w:eastAsia="Times New Roman"/>
-          <w:lang w:val="en-US"/>
-        </w:rPr>
-        <w:br/>
-        <w:t>And 1 "| | | | | |"</w:t>
-      </w:r>
-      <w:r>
-        <w:rPr>
-          <w:rFonts w:eastAsia="Times New Roman"/>
-          <w:lang w:val="en-US"/>
-        </w:rPr>
-        <w:br/>
-        <w:t>And 2 "| | | | | |"</w:t>
-      </w:r>
-    </w:p>
-    <w:p>
-      <w:pPr>
-        <w:pStyle w:val="Rubrik2"/>
-        <w:rPr>
-          <w:rFonts w:eastAsia="Times New Roman"/>
-          <w:lang w:val="en-US"/>
-        </w:rPr>
-      </w:pPr>
-      <w:bookmarkStart w:id="20" w:name="_Toc37918871"/>
-      <w:r>
-        <w:rPr>
-          <w:rFonts w:eastAsia="Times New Roman"/>
-          <w:lang w:val="en-US"/>
-        </w:rPr>
-        <w:t>Scenario: Player tries to move during assignment phase.</w:t>
-      </w:r>
-      <w:bookmarkEnd w:id="20"/>
-    </w:p>
-    <w:p>
-      <w:pPr>
-        <w:rPr>
-          <w:rFonts w:eastAsia="Times New Roman"/>
-          <w:lang w:val="en-US"/>
-        </w:rPr>
-      </w:pPr>
-      <w:r>
-        <w:rPr>
-          <w:rFonts w:eastAsia="Times New Roman"/>
-          <w:lang w:val="en-US"/>
-        </w:rPr>
-        <w:t>Given a game is in phase "assignment"</w:t>
-      </w:r>
-      <w:r>
-        <w:rPr>
-          <w:rFonts w:eastAsia="Times New Roman"/>
-          <w:lang w:val="en-US"/>
-        </w:rPr>
-        <w:br/>
-        <w:t>And the player is at position 1,1</w:t>
-      </w:r>
-      <w:r>
-        <w:rPr>
-          <w:rFonts w:eastAsia="Times New Roman"/>
-          <w:lang w:val="en-US"/>
-        </w:rPr>
-        <w:br/>
-        <w:t>When the player moves in direction "up"</w:t>
-      </w:r>
-      <w:r>
-        <w:rPr>
-          <w:rFonts w:eastAsia="Times New Roman"/>
-          <w:lang w:val="en-US"/>
-        </w:rPr>
-        <w:br/>
-        <w:t>Then the player is on position 1,1</w:t>
-      </w:r>
-    </w:p>
-    <w:p>
-      <w:pPr>
-        <w:pStyle w:val="Rubrik1"/>
-        <w:rPr>
-          <w:rFonts w:eastAsia="Times New Roman"/>
-          <w:lang w:val="en-US"/>
-        </w:rPr>
-      </w:pPr>
-      <w:bookmarkStart w:id="21" w:name="_Toc37918872"/>
-      <w:r>
-        <w:rPr>
-          <w:rFonts w:eastAsia="Times New Roman"/>
-          <w:lang w:val="en-US"/>
-        </w:rPr>
-        <w:t>Feature: Player's Goals State</w:t>
-      </w:r>
-      <w:bookmarkEnd w:id="21"/>
-    </w:p>
-    <w:p>
-      <w:pPr>
-        <w:pStyle w:val="Normalwebb"/>
-        <w:rPr>
-          <w:lang w:val="en-US"/>
-        </w:rPr>
-      </w:pPr>
-      <w:r>
-        <w:rPr>
-          <w:lang w:val="en-US"/>
-        </w:rPr>
-        <w:t xml:space="preserve">A player has three goals. Reach two other players and return to their starting position. These goals have four states each: no goal set, assigned, estimated and accomplished. </w:t>
-      </w:r>
-    </w:p>
-    <w:p>
-      <w:pPr>
-        <w:pStyle w:val="Normalwebb"/>
-        <w:rPr>
-          <w:lang w:val="en-US"/>
-        </w:rPr>
-      </w:pPr>
-      <w:r>
-        <w:rPr>
-          <w:lang w:val="en-US"/>
-        </w:rPr>
-        <w:t xml:space="preserve">A goal state could be </w:t>
-      </w:r>
-      <w:proofErr w:type="spellStart"/>
-      <w:r>
-        <w:rPr>
-          <w:lang w:val="en-US"/>
-        </w:rPr>
-        <w:t>visualised</w:t>
-      </w:r>
-      <w:proofErr w:type="spellEnd"/>
-      <w:r>
-        <w:rPr>
-          <w:lang w:val="en-US"/>
-        </w:rPr>
-        <w:t xml:space="preserve"> as a bar with three slots that are filled depending on how far the player has come. OOO = no goal set, </w:t>
-      </w:r>
-      <w:proofErr w:type="spellStart"/>
-      <w:r>
-        <w:rPr>
-          <w:lang w:val="en-US"/>
-        </w:rPr>
-        <w:t>XOO</w:t>
-      </w:r>
-      <w:proofErr w:type="spellEnd"/>
-      <w:r>
-        <w:rPr>
-          <w:lang w:val="en-US"/>
-        </w:rPr>
-        <w:t xml:space="preserve"> = assigned, </w:t>
-      </w:r>
-      <w:proofErr w:type="spellStart"/>
-      <w:r>
-        <w:rPr>
-          <w:lang w:val="en-US"/>
-        </w:rPr>
-        <w:t>XXO</w:t>
-      </w:r>
-      <w:proofErr w:type="spellEnd"/>
-      <w:r>
-        <w:rPr>
-          <w:lang w:val="en-US"/>
-        </w:rPr>
-        <w:t xml:space="preserve"> = estimated and XXX = accomplished. </w:t>
-      </w:r>
-    </w:p>
-    <w:p>
-      <w:pPr>
-        <w:pStyle w:val="Normalwebb"/>
-        <w:rPr>
-          <w:lang w:val="en-US"/>
-        </w:rPr>
-      </w:pPr>
-      <w:r>
-        <w:rPr>
-          <w:lang w:val="en-US"/>
-        </w:rPr>
-        <w:t xml:space="preserve">This gives a quick overview over each players progress. </w:t>
-      </w:r>
-    </w:p>
-    <w:p>
-      <w:pPr>
-        <w:pStyle w:val="Rubrik2"/>
-        <w:rPr>
-          <w:rFonts w:eastAsia="Times New Roman"/>
-          <w:lang w:val="en-US"/>
-        </w:rPr>
-      </w:pPr>
-      <w:bookmarkStart w:id="22" w:name="_Toc37918873"/>
-      <w:r>
-        <w:rPr>
-          <w:rFonts w:eastAsia="Times New Roman"/>
-          <w:lang w:val="en-US"/>
-        </w:rPr>
-        <w:t>Scenario: Player is assigned a first goal</w:t>
-      </w:r>
-      <w:bookmarkEnd w:id="22"/>
-    </w:p>
-    <w:p>
-      <w:pPr>
-        <w:rPr>
-          <w:rFonts w:eastAsia="Times New Roman"/>
-          <w:lang w:val="en-US"/>
-        </w:rPr>
-      </w:pPr>
-      <w:r>
-        <w:rPr>
-          <w:rFonts w:eastAsia="Times New Roman"/>
-          <w:lang w:val="en-US"/>
-        </w:rPr>
-        <w:t>Given a game is in phase "gathering"</w:t>
-      </w:r>
-      <w:r>
-        <w:rPr>
-          <w:rFonts w:eastAsia="Times New Roman"/>
-          <w:lang w:val="en-US"/>
-        </w:rPr>
-        <w:br/>
-        <w:t>And a player named "Alice"</w:t>
-      </w:r>
-      <w:r>
-        <w:rPr>
-          <w:rFonts w:eastAsia="Times New Roman"/>
-          <w:lang w:val="en-US"/>
-        </w:rPr>
-        <w:br/>
-        <w:t>And a player named "Bertram"</w:t>
-      </w:r>
-      <w:r>
-        <w:rPr>
-          <w:rFonts w:eastAsia="Times New Roman"/>
-          <w:lang w:val="en-US"/>
-        </w:rPr>
-        <w:br/>
-        <w:t>And a player named "Cecil"</w:t>
-      </w:r>
-      <w:r>
-        <w:rPr>
-          <w:rFonts w:eastAsia="Times New Roman"/>
-          <w:lang w:val="en-US"/>
-        </w:rPr>
-        <w:br/>
-        <w:t>And the player named "Alice" first goal is in state "no goal set"</w:t>
-      </w:r>
-      <w:r>
-        <w:rPr>
-          <w:rFonts w:eastAsia="Times New Roman"/>
-          <w:lang w:val="en-US"/>
-        </w:rPr>
-        <w:br/>
-        <w:t>When the facilitator starts the assignments</w:t>
-      </w:r>
-      <w:r>
-        <w:rPr>
-          <w:rFonts w:eastAsia="Times New Roman"/>
-          <w:lang w:val="en-US"/>
-        </w:rPr>
-        <w:br/>
-        <w:t>Then the player named "Alice" first goal is in state "assigned"</w:t>
-      </w:r>
-      <w:r>
-        <w:rPr>
-          <w:rFonts w:eastAsia="Times New Roman"/>
-          <w:lang w:val="en-US"/>
-        </w:rPr>
-        <w:br/>
-        <w:t>And the player named "Alice" second goal is in state "assigned"</w:t>
-      </w:r>
-      <w:r>
-        <w:rPr>
-          <w:rFonts w:eastAsia="Times New Roman"/>
-          <w:lang w:val="en-US"/>
-        </w:rPr>
-        <w:br/>
-        <w:t>And the player named "Alice" end goal is in state "assigned"</w:t>
-      </w:r>
-    </w:p>
-    <w:p>
-      <w:pPr>
-        <w:pStyle w:val="Rubrik2"/>
-        <w:rPr>
-          <w:rFonts w:eastAsia="Times New Roman"/>
-          <w:lang w:val="en-US"/>
-        </w:rPr>
-      </w:pPr>
-      <w:bookmarkStart w:id="23" w:name="_Toc37918874"/>
-      <w:r>
-        <w:rPr>
-          <w:rFonts w:eastAsia="Times New Roman"/>
-          <w:lang w:val="en-US"/>
-        </w:rPr>
-        <w:lastRenderedPageBreak/>
+      <w:bookmarkStart w:id="24" w:name="_Toc38002595"/>
+      <w:r>
+        <w:rPr>
+          <w:rFonts w:eastAsia="Times New Roman"/>
+          <w:lang w:val="en-US"/>
+        </w:rPr>
         <w:t>Scenario: Player has estimated their goals</w:t>
       </w:r>
-      <w:bookmarkEnd w:id="23"/>
+      <w:bookmarkEnd w:id="24"/>
     </w:p>
     <w:p>
       <w:pPr>
@@ -5288,26 +5716,38 @@
           <w:lang w:val="en-US"/>
         </w:rPr>
       </w:pPr>
-      <w:bookmarkStart w:id="24" w:name="_Toc37918875"/>
+      <w:bookmarkStart w:id="25" w:name="_Toc38002596"/>
       <w:r>
         <w:rPr>
           <w:lang w:val="en-US"/>
         </w:rPr>
         <w:t>About this document</w:t>
       </w:r>
-      <w:bookmarkEnd w:id="24"/>
-    </w:p>
-    <w:p>
-      <w:pPr>
-        <w:rPr>
-          <w:lang w:val="en-US"/>
-        </w:rPr>
-      </w:pPr>
-      <w:r>
-        <w:rPr>
-          <w:lang w:val="en-US"/>
-        </w:rPr>
-        <w:t>This was created by copy and paste from the executed specifications.</w:t>
+      <w:bookmarkEnd w:id="25"/>
+    </w:p>
+    <w:p>
+      <w:pPr>
+        <w:rPr>
+          <w:lang w:val="en-US"/>
+        </w:rPr>
+      </w:pPr>
+      <w:r>
+        <w:rPr>
+          <w:lang w:val="en-US"/>
+        </w:rPr>
+        <w:t>This was created by copy and paste from the specification</w:t>
+      </w:r>
+      <w:r>
+        <w:rPr>
+          <w:lang w:val="en-US"/>
+        </w:rPr>
+        <w:t>s that had been converted to HTML</w:t>
+      </w:r>
+      <w:r>
+        <w:rPr>
+          <w:lang w:val="en-US"/>
+        </w:rPr>
+        <w:t>.</w:t>
       </w:r>
     </w:p>
     <w:sectPr>

</xml_diff>

<commit_message>
Renamed phase assignment to estimation.
</commit_message>
<xml_diff>
--- a/Specification.docx
+++ b/Specification.docx
@@ -1141,7 +1141,7 @@
           <w:lang w:eastAsia="sv-SE"/>
         </w:rPr>
       </w:pPr>
-      <w:hyperlink w:anchor="_Toc38002571" w:history="1">
+      <w:hyperlink w:anchor="_Toc38003406" w:history="1">
         <w:r>
           <w:rPr>
             <w:rStyle w:val="Hyperlnk"/>
@@ -1170,7 +1170,7 @@
             <w:noProof/>
             <w:webHidden/>
           </w:rPr>
-          <w:instrText xml:space="preserve"> PAGEREF _Toc38002571 \h </w:instrText>
+          <w:instrText xml:space="preserve"> PAGEREF _Toc38003406 \h </w:instrText>
         </w:r>
         <w:r>
           <w:rPr>
@@ -1217,7 +1217,7 @@
           <w:lang w:eastAsia="sv-SE"/>
         </w:rPr>
       </w:pPr>
-      <w:hyperlink w:anchor="_Toc38002572" w:history="1">
+      <w:hyperlink w:anchor="_Toc38003407" w:history="1">
         <w:r>
           <w:rPr>
             <w:rStyle w:val="Hyperlnk"/>
@@ -1246,7 +1246,7 @@
             <w:noProof/>
             <w:webHidden/>
           </w:rPr>
-          <w:instrText xml:space="preserve"> PAGEREF _Toc38002572 \h </w:instrText>
+          <w:instrText xml:space="preserve"> PAGEREF _Toc38003407 \h </w:instrText>
         </w:r>
         <w:r>
           <w:rPr>
@@ -1293,7 +1293,7 @@
           <w:lang w:eastAsia="sv-SE"/>
         </w:rPr>
       </w:pPr>
-      <w:hyperlink w:anchor="_Toc38002573" w:history="1">
+      <w:hyperlink w:anchor="_Toc38003408" w:history="1">
         <w:r>
           <w:rPr>
             <w:rStyle w:val="Hyperlnk"/>
@@ -1322,7 +1322,7 @@
             <w:noProof/>
             <w:webHidden/>
           </w:rPr>
-          <w:instrText xml:space="preserve"> PAGEREF _Toc38002573 \h </w:instrText>
+          <w:instrText xml:space="preserve"> PAGEREF _Toc38003408 \h </w:instrText>
         </w:r>
         <w:r>
           <w:rPr>
@@ -1368,7 +1368,7 @@
           <w:lang w:eastAsia="sv-SE"/>
         </w:rPr>
       </w:pPr>
-      <w:hyperlink w:anchor="_Toc38002574" w:history="1">
+      <w:hyperlink w:anchor="_Toc38003409" w:history="1">
         <w:r>
           <w:rPr>
             <w:rStyle w:val="Hyperlnk"/>
@@ -1397,7 +1397,7 @@
             <w:noProof/>
             <w:webHidden/>
           </w:rPr>
-          <w:instrText xml:space="preserve"> PAGEREF _Toc38002574 \h </w:instrText>
+          <w:instrText xml:space="preserve"> PAGEREF _Toc38003409 \h </w:instrText>
         </w:r>
         <w:r>
           <w:rPr>
@@ -1444,7 +1444,7 @@
           <w:lang w:eastAsia="sv-SE"/>
         </w:rPr>
       </w:pPr>
-      <w:hyperlink w:anchor="_Toc38002575" w:history="1">
+      <w:hyperlink w:anchor="_Toc38003410" w:history="1">
         <w:r>
           <w:rPr>
             <w:rStyle w:val="Hyperlnk"/>
@@ -1473,7 +1473,7 @@
             <w:noProof/>
             <w:webHidden/>
           </w:rPr>
-          <w:instrText xml:space="preserve"> PAGEREF _Toc38002575 \h </w:instrText>
+          <w:instrText xml:space="preserve"> PAGEREF _Toc38003410 \h </w:instrText>
         </w:r>
         <w:r>
           <w:rPr>
@@ -1520,7 +1520,7 @@
           <w:lang w:eastAsia="sv-SE"/>
         </w:rPr>
       </w:pPr>
-      <w:hyperlink w:anchor="_Toc38002576" w:history="1">
+      <w:hyperlink w:anchor="_Toc38003411" w:history="1">
         <w:r>
           <w:rPr>
             <w:rStyle w:val="Hyperlnk"/>
@@ -1528,7 +1528,7 @@
             <w:noProof/>
             <w:lang w:val="en-US"/>
           </w:rPr>
-          <w:t>Scenario: As the facilitator starts the assignment, players gets two other players as goal</w:t>
+          <w:t>Scenario: As the facilitator starts the estimation, players gets two other players as goal</w:t>
         </w:r>
         <w:r>
           <w:rPr>
@@ -1549,7 +1549,7 @@
             <w:noProof/>
             <w:webHidden/>
           </w:rPr>
-          <w:instrText xml:space="preserve"> PAGEREF _Toc38002576 \h </w:instrText>
+          <w:instrText xml:space="preserve"> PAGEREF _Toc38003411 \h </w:instrText>
         </w:r>
         <w:r>
           <w:rPr>
@@ -1596,7 +1596,7 @@
           <w:lang w:eastAsia="sv-SE"/>
         </w:rPr>
       </w:pPr>
-      <w:hyperlink w:anchor="_Toc38002577" w:history="1">
+      <w:hyperlink w:anchor="_Toc38003412" w:history="1">
         <w:r>
           <w:rPr>
             <w:rStyle w:val="Hyperlnk"/>
@@ -1625,7 +1625,7 @@
             <w:noProof/>
             <w:webHidden/>
           </w:rPr>
-          <w:instrText xml:space="preserve"> PAGEREF _Toc38002577 \h </w:instrText>
+          <w:instrText xml:space="preserve"> PAGEREF _Toc38003412 \h </w:instrText>
         </w:r>
         <w:r>
           <w:rPr>
@@ -1672,7 +1672,7 @@
           <w:lang w:eastAsia="sv-SE"/>
         </w:rPr>
       </w:pPr>
-      <w:hyperlink w:anchor="_Toc38002578" w:history="1">
+      <w:hyperlink w:anchor="_Toc38003413" w:history="1">
         <w:r>
           <w:rPr>
             <w:rStyle w:val="Hyperlnk"/>
@@ -1701,7 +1701,7 @@
             <w:noProof/>
             <w:webHidden/>
           </w:rPr>
-          <w:instrText xml:space="preserve"> PAGEREF _Toc38002578 \h </w:instrText>
+          <w:instrText xml:space="preserve"> PAGEREF _Toc38003413 \h </w:instrText>
         </w:r>
         <w:r>
           <w:rPr>
@@ -1748,7 +1748,7 @@
           <w:lang w:eastAsia="sv-SE"/>
         </w:rPr>
       </w:pPr>
-      <w:hyperlink w:anchor="_Toc38002579" w:history="1">
+      <w:hyperlink w:anchor="_Toc38003414" w:history="1">
         <w:r>
           <w:rPr>
             <w:rStyle w:val="Hyperlnk"/>
@@ -1777,7 +1777,7 @@
             <w:noProof/>
             <w:webHidden/>
           </w:rPr>
-          <w:instrText xml:space="preserve"> PAGEREF _Toc38002579 \h </w:instrText>
+          <w:instrText xml:space="preserve"> PAGEREF _Toc38003414 \h </w:instrText>
         </w:r>
         <w:r>
           <w:rPr>
@@ -1824,7 +1824,7 @@
           <w:lang w:eastAsia="sv-SE"/>
         </w:rPr>
       </w:pPr>
-      <w:hyperlink w:anchor="_Toc38002580" w:history="1">
+      <w:hyperlink w:anchor="_Toc38003415" w:history="1">
         <w:r>
           <w:rPr>
             <w:rStyle w:val="Hyperlnk"/>
@@ -1853,7 +1853,7 @@
             <w:noProof/>
             <w:webHidden/>
           </w:rPr>
-          <w:instrText xml:space="preserve"> PAGEREF _Toc38002580 \h </w:instrText>
+          <w:instrText xml:space="preserve"> PAGEREF _Toc38003415 \h </w:instrText>
         </w:r>
         <w:r>
           <w:rPr>
@@ -1899,7 +1899,7 @@
           <w:lang w:eastAsia="sv-SE"/>
         </w:rPr>
       </w:pPr>
-      <w:hyperlink w:anchor="_Toc38002581" w:history="1">
+      <w:hyperlink w:anchor="_Toc38003416" w:history="1">
         <w:r>
           <w:rPr>
             <w:rStyle w:val="Hyperlnk"/>
@@ -1928,7 +1928,7 @@
             <w:noProof/>
             <w:webHidden/>
           </w:rPr>
-          <w:instrText xml:space="preserve"> PAGEREF _Toc38002581 \h </w:instrText>
+          <w:instrText xml:space="preserve"> PAGEREF _Toc38003416 \h </w:instrText>
         </w:r>
         <w:r>
           <w:rPr>
@@ -1975,13 +1975,12 @@
           <w:lang w:eastAsia="sv-SE"/>
         </w:rPr>
       </w:pPr>
-      <w:hyperlink w:anchor="_Toc38002582" w:history="1">
+      <w:hyperlink w:anchor="_Toc38003417" w:history="1">
         <w:r>
           <w:rPr>
             <w:rStyle w:val="Hyperlnk"/>
             <w:rFonts w:eastAsia="Times New Roman"/>
             <w:noProof/>
-            <w:lang w:val="en-US"/>
           </w:rPr>
           <w:t>Scenario: Facilitator creates a new game</w:t>
         </w:r>
@@ -2004,7 +2003,7 @@
             <w:noProof/>
             <w:webHidden/>
           </w:rPr>
-          <w:instrText xml:space="preserve"> PAGEREF _Toc38002582 \h </w:instrText>
+          <w:instrText xml:space="preserve"> PAGEREF _Toc38003417 \h </w:instrText>
         </w:r>
         <w:r>
           <w:rPr>
@@ -2051,13 +2050,12 @@
           <w:lang w:eastAsia="sv-SE"/>
         </w:rPr>
       </w:pPr>
-      <w:hyperlink w:anchor="_Toc38002583" w:history="1">
+      <w:hyperlink w:anchor="_Toc38003418" w:history="1">
         <w:r>
           <w:rPr>
             <w:rStyle w:val="Hyperlnk"/>
             <w:rFonts w:eastAsia="Times New Roman"/>
             <w:noProof/>
-            <w:lang w:val="en-US"/>
           </w:rPr>
           <w:t>Scenario: Player joins a game</w:t>
         </w:r>
@@ -2080,7 +2078,7 @@
             <w:noProof/>
             <w:webHidden/>
           </w:rPr>
-          <w:instrText xml:space="preserve"> PAGEREF _Toc38002583 \h </w:instrText>
+          <w:instrText xml:space="preserve"> PAGEREF _Toc38003418 \h </w:instrText>
         </w:r>
         <w:r>
           <w:rPr>
@@ -2127,15 +2125,14 @@
           <w:lang w:eastAsia="sv-SE"/>
         </w:rPr>
       </w:pPr>
-      <w:hyperlink w:anchor="_Toc38002584" w:history="1">
+      <w:hyperlink w:anchor="_Toc38003419" w:history="1">
         <w:r>
           <w:rPr>
             <w:rStyle w:val="Hyperlnk"/>
             <w:rFonts w:eastAsia="Times New Roman"/>
             <w:noProof/>
-            <w:lang w:val="en-US"/>
-          </w:rPr>
-          <w:t>Scenario: Facilitator starts the assignment</w:t>
+          </w:rPr>
+          <w:t>Scenario: Facilitator starts the estimation</w:t>
         </w:r>
         <w:r>
           <w:rPr>
@@ -2156,7 +2153,7 @@
             <w:noProof/>
             <w:webHidden/>
           </w:rPr>
-          <w:instrText xml:space="preserve"> PAGEREF _Toc38002584 \h </w:instrText>
+          <w:instrText xml:space="preserve"> PAGEREF _Toc38003419 \h </w:instrText>
         </w:r>
         <w:r>
           <w:rPr>
@@ -2203,15 +2200,14 @@
           <w:lang w:eastAsia="sv-SE"/>
         </w:rPr>
       </w:pPr>
-      <w:hyperlink w:anchor="_Toc38002585" w:history="1">
+      <w:hyperlink w:anchor="_Toc38003420" w:history="1">
         <w:r>
           <w:rPr>
             <w:rStyle w:val="Hyperlnk"/>
             <w:rFonts w:eastAsia="Times New Roman"/>
             <w:noProof/>
-            <w:lang w:val="en-US"/>
-          </w:rPr>
-          <w:t>Scenario: A game in phase assignment is started</w:t>
+          </w:rPr>
+          <w:t>Scenario: A game in phase estimation is started</w:t>
         </w:r>
         <w:r>
           <w:rPr>
@@ -2232,7 +2228,7 @@
             <w:noProof/>
             <w:webHidden/>
           </w:rPr>
-          <w:instrText xml:space="preserve"> PAGEREF _Toc38002585 \h </w:instrText>
+          <w:instrText xml:space="preserve"> PAGEREF _Toc38003420 \h </w:instrText>
         </w:r>
         <w:r>
           <w:rPr>
@@ -2279,13 +2275,12 @@
           <w:lang w:eastAsia="sv-SE"/>
         </w:rPr>
       </w:pPr>
-      <w:hyperlink w:anchor="_Toc38002586" w:history="1">
+      <w:hyperlink w:anchor="_Toc38003421" w:history="1">
         <w:r>
           <w:rPr>
             <w:rStyle w:val="Hyperlnk"/>
             <w:rFonts w:eastAsia="Times New Roman"/>
             <w:noProof/>
-            <w:lang w:val="en-US"/>
           </w:rPr>
           <w:t>Scenario: Players are all done</w:t>
         </w:r>
@@ -2308,7 +2303,7 @@
             <w:noProof/>
             <w:webHidden/>
           </w:rPr>
-          <w:instrText xml:space="preserve"> PAGEREF _Toc38002586 \h </w:instrText>
+          <w:instrText xml:space="preserve"> PAGEREF _Toc38003421 \h </w:instrText>
         </w:r>
         <w:r>
           <w:rPr>
@@ -2354,7 +2349,7 @@
           <w:lang w:eastAsia="sv-SE"/>
         </w:rPr>
       </w:pPr>
-      <w:hyperlink w:anchor="_Toc38002587" w:history="1">
+      <w:hyperlink w:anchor="_Toc38003422" w:history="1">
         <w:r>
           <w:rPr>
             <w:rStyle w:val="Hyperlnk"/>
@@ -2383,7 +2378,7 @@
             <w:noProof/>
             <w:webHidden/>
           </w:rPr>
-          <w:instrText xml:space="preserve"> PAGEREF _Toc38002587 \h </w:instrText>
+          <w:instrText xml:space="preserve"> PAGEREF _Toc38003422 \h </w:instrText>
         </w:r>
         <w:r>
           <w:rPr>
@@ -2430,7 +2425,7 @@
           <w:lang w:eastAsia="sv-SE"/>
         </w:rPr>
       </w:pPr>
-      <w:hyperlink w:anchor="_Toc38002588" w:history="1">
+      <w:hyperlink w:anchor="_Toc38003423" w:history="1">
         <w:r>
           <w:rPr>
             <w:rStyle w:val="Hyperlnk"/>
@@ -2459,7 +2454,7 @@
             <w:noProof/>
             <w:webHidden/>
           </w:rPr>
-          <w:instrText xml:space="preserve"> PAGEREF _Toc38002588 \h </w:instrText>
+          <w:instrText xml:space="preserve"> PAGEREF _Toc38003423 \h </w:instrText>
         </w:r>
         <w:r>
           <w:rPr>
@@ -2506,7 +2501,7 @@
           <w:lang w:eastAsia="sv-SE"/>
         </w:rPr>
       </w:pPr>
-      <w:hyperlink w:anchor="_Toc38002589" w:history="1">
+      <w:hyperlink w:anchor="_Toc38003424" w:history="1">
         <w:r>
           <w:rPr>
             <w:rStyle w:val="Hyperlnk"/>
@@ -2535,7 +2530,7 @@
             <w:noProof/>
             <w:webHidden/>
           </w:rPr>
-          <w:instrText xml:space="preserve"> PAGEREF _Toc38002589 \h </w:instrText>
+          <w:instrText xml:space="preserve"> PAGEREF _Toc38003424 \h </w:instrText>
         </w:r>
         <w:r>
           <w:rPr>
@@ -2582,7 +2577,7 @@
           <w:lang w:eastAsia="sv-SE"/>
         </w:rPr>
       </w:pPr>
-      <w:hyperlink w:anchor="_Toc38002590" w:history="1">
+      <w:hyperlink w:anchor="_Toc38003425" w:history="1">
         <w:r>
           <w:rPr>
             <w:rStyle w:val="Hyperlnk"/>
@@ -2611,7 +2606,7 @@
             <w:noProof/>
             <w:webHidden/>
           </w:rPr>
-          <w:instrText xml:space="preserve"> PAGEREF _Toc38002590 \h </w:instrText>
+          <w:instrText xml:space="preserve"> PAGEREF _Toc38003425 \h </w:instrText>
         </w:r>
         <w:r>
           <w:rPr>
@@ -2658,7 +2653,7 @@
           <w:lang w:eastAsia="sv-SE"/>
         </w:rPr>
       </w:pPr>
-      <w:hyperlink w:anchor="_Toc38002591" w:history="1">
+      <w:hyperlink w:anchor="_Toc38003426" w:history="1">
         <w:r>
           <w:rPr>
             <w:rStyle w:val="Hyperlnk"/>
@@ -2687,7 +2682,7 @@
             <w:noProof/>
             <w:webHidden/>
           </w:rPr>
-          <w:instrText xml:space="preserve"> PAGEREF _Toc38002591 \h </w:instrText>
+          <w:instrText xml:space="preserve"> PAGEREF _Toc38003426 \h </w:instrText>
         </w:r>
         <w:r>
           <w:rPr>
@@ -2734,7 +2729,7 @@
           <w:lang w:eastAsia="sv-SE"/>
         </w:rPr>
       </w:pPr>
-      <w:hyperlink w:anchor="_Toc38002592" w:history="1">
+      <w:hyperlink w:anchor="_Toc38003427" w:history="1">
         <w:r>
           <w:rPr>
             <w:rStyle w:val="Hyperlnk"/>
@@ -2742,7 +2737,7 @@
             <w:noProof/>
             <w:lang w:val="en-US"/>
           </w:rPr>
-          <w:t>Scenario: Player tries to move during assignment phase.</w:t>
+          <w:t>Scenario: Player tries to move during estimation phase.</w:t>
         </w:r>
         <w:r>
           <w:rPr>
@@ -2763,7 +2758,7 @@
             <w:noProof/>
             <w:webHidden/>
           </w:rPr>
-          <w:instrText xml:space="preserve"> PAGEREF _Toc38002592 \h </w:instrText>
+          <w:instrText xml:space="preserve"> PAGEREF _Toc38003427 \h </w:instrText>
         </w:r>
         <w:r>
           <w:rPr>
@@ -2809,7 +2804,7 @@
           <w:lang w:eastAsia="sv-SE"/>
         </w:rPr>
       </w:pPr>
-      <w:hyperlink w:anchor="_Toc38002593" w:history="1">
+      <w:hyperlink w:anchor="_Toc38003428" w:history="1">
         <w:r>
           <w:rPr>
             <w:rStyle w:val="Hyperlnk"/>
@@ -2838,7 +2833,7 @@
             <w:noProof/>
             <w:webHidden/>
           </w:rPr>
-          <w:instrText xml:space="preserve"> PAGEREF _Toc38002593 \h </w:instrText>
+          <w:instrText xml:space="preserve"> PAGEREF _Toc38003428 \h </w:instrText>
         </w:r>
         <w:r>
           <w:rPr>
@@ -2885,7 +2880,7 @@
           <w:lang w:eastAsia="sv-SE"/>
         </w:rPr>
       </w:pPr>
-      <w:hyperlink w:anchor="_Toc38002594" w:history="1">
+      <w:hyperlink w:anchor="_Toc38003429" w:history="1">
         <w:r>
           <w:rPr>
             <w:rStyle w:val="Hyperlnk"/>
@@ -2914,7 +2909,7 @@
             <w:noProof/>
             <w:webHidden/>
           </w:rPr>
-          <w:instrText xml:space="preserve"> PAGEREF _Toc38002594 \h </w:instrText>
+          <w:instrText xml:space="preserve"> PAGEREF _Toc38003429 \h </w:instrText>
         </w:r>
         <w:r>
           <w:rPr>
@@ -2961,13 +2956,12 @@
           <w:lang w:eastAsia="sv-SE"/>
         </w:rPr>
       </w:pPr>
-      <w:hyperlink w:anchor="_Toc38002595" w:history="1">
+      <w:hyperlink w:anchor="_Toc38003430" w:history="1">
         <w:r>
           <w:rPr>
             <w:rStyle w:val="Hyperlnk"/>
             <w:rFonts w:eastAsia="Times New Roman"/>
             <w:noProof/>
-            <w:lang w:val="en-US"/>
           </w:rPr>
           <w:t>Scenario: Player has estimated their goals</w:t>
         </w:r>
@@ -2990,7 +2984,7 @@
             <w:noProof/>
             <w:webHidden/>
           </w:rPr>
-          <w:instrText xml:space="preserve"> PAGEREF _Toc38002595 \h </w:instrText>
+          <w:instrText xml:space="preserve"> PAGEREF _Toc38003430 \h </w:instrText>
         </w:r>
         <w:r>
           <w:rPr>
@@ -3036,7 +3030,7 @@
           <w:lang w:eastAsia="sv-SE"/>
         </w:rPr>
       </w:pPr>
-      <w:hyperlink w:anchor="_Toc38002596" w:history="1">
+      <w:hyperlink w:anchor="_Toc38003431" w:history="1">
         <w:r>
           <w:rPr>
             <w:rStyle w:val="Hyperlnk"/>
@@ -3064,7 +3058,7 @@
             <w:noProof/>
             <w:webHidden/>
           </w:rPr>
-          <w:instrText xml:space="preserve"> PAGEREF _Toc38002596 \h </w:instrText>
+          <w:instrText xml:space="preserve"> PAGEREF _Toc38003431 \h </w:instrText>
         </w:r>
         <w:r>
           <w:rPr>
@@ -3157,7 +3151,7 @@
           <w:lang w:val="en-US"/>
         </w:rPr>
       </w:pPr>
-      <w:bookmarkStart w:id="0" w:name="_Toc38002571"/>
+      <w:bookmarkStart w:id="0" w:name="_Toc38003406"/>
       <w:r>
         <w:rPr>
           <w:rFonts w:eastAsia="Times New Roman"/>
@@ -3203,7 +3197,7 @@
           <w:lang w:val="en-US"/>
         </w:rPr>
       </w:pPr>
-      <w:bookmarkStart w:id="1" w:name="_Toc38002572"/>
+      <w:bookmarkStart w:id="1" w:name="_Toc38003407"/>
       <w:r>
         <w:rPr>
           <w:rFonts w:eastAsia="Times New Roman"/>
@@ -3225,7 +3219,7 @@
           <w:rFonts w:eastAsia="Times New Roman"/>
           <w:lang w:val="en-US"/>
         </w:rPr>
-        <w:t>Given a game is in phase "assignment"</w:t>
+        <w:t>Given a game is in phase "estimation"</w:t>
       </w:r>
       <w:r>
         <w:rPr>
@@ -3257,7 +3251,7 @@
           <w:lang w:val="en-US"/>
         </w:rPr>
         <w:br/>
-        <w:t>Then the game is in phase "assignment"</w:t>
+        <w:t>Then the game is in phase "estimation"</w:t>
       </w:r>
     </w:p>
     <w:p>
@@ -3268,7 +3262,7 @@
           <w:lang w:val="en-US"/>
         </w:rPr>
       </w:pPr>
-      <w:bookmarkStart w:id="2" w:name="_Toc38002573"/>
+      <w:bookmarkStart w:id="2" w:name="_Toc38003408"/>
       <w:r>
         <w:rPr>
           <w:rFonts w:eastAsia="Times New Roman"/>
@@ -3314,7 +3308,7 @@
           <w:lang w:val="en-US"/>
         </w:rPr>
         <w:br/>
-        <w:t>And the facilitator starts the assignments</w:t>
+        <w:t>And the facilitator starts the estimations</w:t>
       </w:r>
       <w:r>
         <w:rPr>
@@ -3365,7 +3359,7 @@
           <w:lang w:val="en-US"/>
         </w:rPr>
       </w:pPr>
-      <w:bookmarkStart w:id="3" w:name="_Toc38002574"/>
+      <w:bookmarkStart w:id="3" w:name="_Toc38003409"/>
       <w:r>
         <w:rPr>
           <w:rFonts w:eastAsia="Times New Roman"/>
@@ -3386,7 +3380,7 @@
         <w:rPr>
           <w:lang w:val="en-US"/>
         </w:rPr>
-        <w:t xml:space="preserve">The game has an execution phase where each player has three goals to reach, a first player and second player to tap on the shoulder and finally return to their starting position. The players are assigned their goals during the assignment phase. </w:t>
+        <w:t xml:space="preserve">The game has an execution phase where each player has three goals to reach, a first player and second player to tap on the shoulder and finally return to their starting position. The players are assigned their goals during the estimation phase. </w:t>
       </w:r>
     </w:p>
     <w:p>
@@ -3397,7 +3391,7 @@
           <w:lang w:val="en-US"/>
         </w:rPr>
       </w:pPr>
-      <w:bookmarkStart w:id="4" w:name="_Toc38002575"/>
+      <w:bookmarkStart w:id="4" w:name="_Toc38003410"/>
       <w:r>
         <w:rPr>
           <w:rFonts w:eastAsia="Times New Roman"/>
@@ -3438,13 +3432,13 @@
           <w:lang w:val="en-US"/>
         </w:rPr>
       </w:pPr>
-      <w:bookmarkStart w:id="5" w:name="_Toc38002576"/>
-      <w:r>
-        <w:rPr>
-          <w:rFonts w:eastAsia="Times New Roman"/>
-          <w:lang w:val="en-US"/>
-        </w:rPr>
-        <w:t>Scenario: As the facilitator starts the assignment, players gets two other players as goal</w:t>
+      <w:bookmarkStart w:id="5" w:name="_Toc38003411"/>
+      <w:r>
+        <w:rPr>
+          <w:rFonts w:eastAsia="Times New Roman"/>
+          <w:lang w:val="en-US"/>
+        </w:rPr>
+        <w:t>Scenario: As the facilitator starts the estimation, players gets two other players as goal</w:t>
       </w:r>
       <w:bookmarkEnd w:id="5"/>
     </w:p>
@@ -3492,7 +3486,7 @@
           <w:lang w:val="en-US"/>
         </w:rPr>
         <w:br/>
-        <w:t>When the facilitator starts the assignments</w:t>
+        <w:t>When the facilitator starts the estimations</w:t>
       </w:r>
       <w:r>
         <w:rPr>
@@ -3527,7 +3521,7 @@
           <w:lang w:val="en-US"/>
         </w:rPr>
       </w:pPr>
-      <w:bookmarkStart w:id="6" w:name="_Toc38002577"/>
+      <w:bookmarkStart w:id="6" w:name="_Toc38003412"/>
       <w:r>
         <w:rPr>
           <w:rFonts w:eastAsia="Times New Roman"/>
@@ -3549,7 +3543,7 @@
           <w:rFonts w:eastAsia="Times New Roman"/>
           <w:lang w:val="en-US"/>
         </w:rPr>
-        <w:t>Given a game is in phase "assignment"</w:t>
+        <w:t>Given a game is in phase "estimation"</w:t>
       </w:r>
       <w:r>
         <w:rPr>
@@ -3565,6 +3559,14 @@
           <w:lang w:val="en-US"/>
         </w:rPr>
         <w:br/>
+        <w:t>And a player named "A"</w:t>
+      </w:r>
+      <w:r>
+        <w:rPr>
+          <w:rFonts w:eastAsia="Times New Roman"/>
+          <w:lang w:val="en-US"/>
+        </w:rPr>
+        <w:br/>
       </w:r>
       <w:r>
         <w:rPr>
@@ -3572,6 +3574,368 @@
           <w:lang w:val="en-US"/>
         </w:rPr>
         <w:lastRenderedPageBreak/>
+        <w:t>And a player named "B"</w:t>
+      </w:r>
+      <w:r>
+        <w:rPr>
+          <w:rFonts w:eastAsia="Times New Roman"/>
+          <w:lang w:val="en-US"/>
+        </w:rPr>
+        <w:br/>
+        <w:t>And the board looks as:</w:t>
+      </w:r>
+      <w:r>
+        <w:rPr>
+          <w:rFonts w:eastAsia="Times New Roman"/>
+          <w:lang w:val="en-US"/>
+        </w:rPr>
+        <w:br/>
+        <w:t>And 0 "| | | | | |"</w:t>
+      </w:r>
+      <w:r>
+        <w:rPr>
+          <w:rFonts w:eastAsia="Times New Roman"/>
+          <w:lang w:val="en-US"/>
+        </w:rPr>
+        <w:br/>
+        <w:t>And 1 "| |P| |A| |"</w:t>
+      </w:r>
+      <w:r>
+        <w:rPr>
+          <w:rFonts w:eastAsia="Times New Roman"/>
+          <w:lang w:val="en-US"/>
+        </w:rPr>
+        <w:br/>
+        <w:t>And 2 "| | | | |B|"</w:t>
+      </w:r>
+      <w:r>
+        <w:rPr>
+          <w:rFonts w:eastAsia="Times New Roman"/>
+          <w:lang w:val="en-US"/>
+        </w:rPr>
+        <w:br/>
+        <w:t>And player named "P" is assigned the two goals "A" and "B"</w:t>
+      </w:r>
+      <w:r>
+        <w:rPr>
+          <w:rFonts w:eastAsia="Times New Roman"/>
+          <w:lang w:val="en-US"/>
+        </w:rPr>
+        <w:br/>
+        <w:t>And all players has done their estimations</w:t>
+      </w:r>
+      <w:r>
+        <w:rPr>
+          <w:rFonts w:eastAsia="Times New Roman"/>
+          <w:lang w:val="en-US"/>
+        </w:rPr>
+        <w:br/>
+        <w:t>When the facilitator starts the game</w:t>
+      </w:r>
+      <w:r>
+        <w:rPr>
+          <w:rFonts w:eastAsia="Times New Roman"/>
+          <w:lang w:val="en-US"/>
+        </w:rPr>
+        <w:br/>
+        <w:t>And the player moves in direction "right"</w:t>
+      </w:r>
+      <w:r>
+        <w:rPr>
+          <w:rFonts w:eastAsia="Times New Roman"/>
+          <w:lang w:val="en-US"/>
+        </w:rPr>
+        <w:br/>
+        <w:t>Then the board should look like:</w:t>
+      </w:r>
+      <w:r>
+        <w:rPr>
+          <w:rFonts w:eastAsia="Times New Roman"/>
+          <w:lang w:val="en-US"/>
+        </w:rPr>
+        <w:br/>
+        <w:t>And 0 "| | | | | |"</w:t>
+      </w:r>
+      <w:r>
+        <w:rPr>
+          <w:rFonts w:eastAsia="Times New Roman"/>
+          <w:lang w:val="en-US"/>
+        </w:rPr>
+        <w:br/>
+        <w:t>And 1 "| | |</w:t>
+      </w:r>
+      <w:proofErr w:type="spellStart"/>
+      <w:r>
+        <w:rPr>
+          <w:rFonts w:eastAsia="Times New Roman"/>
+          <w:lang w:val="en-US"/>
+        </w:rPr>
+        <w:t>P|A</w:t>
+      </w:r>
+      <w:proofErr w:type="spellEnd"/>
+      <w:r>
+        <w:rPr>
+          <w:rFonts w:eastAsia="Times New Roman"/>
+          <w:lang w:val="en-US"/>
+        </w:rPr>
+        <w:t>| |"</w:t>
+      </w:r>
+      <w:r>
+        <w:rPr>
+          <w:rFonts w:eastAsia="Times New Roman"/>
+          <w:lang w:val="en-US"/>
+        </w:rPr>
+        <w:br/>
+        <w:t>And 2 "| | | | |B|"</w:t>
+      </w:r>
+      <w:r>
+        <w:rPr>
+          <w:rFonts w:eastAsia="Times New Roman"/>
+          <w:lang w:val="en-US"/>
+        </w:rPr>
+        <w:br/>
+        <w:t>Then the player has reached the first goal</w:t>
+      </w:r>
+    </w:p>
+    <w:p>
+      <w:pPr>
+        <w:pStyle w:val="Rubrik2"/>
+        <w:rPr>
+          <w:rFonts w:eastAsia="Times New Roman"/>
+          <w:lang w:val="en-US"/>
+        </w:rPr>
+      </w:pPr>
+      <w:bookmarkStart w:id="7" w:name="_Toc38003413"/>
+      <w:r>
+        <w:rPr>
+          <w:rFonts w:eastAsia="Times New Roman"/>
+          <w:lang w:val="en-US"/>
+        </w:rPr>
+        <w:t>Scenario: As a player has done the first goal and is next to their second goal, that goal is accomplished.</w:t>
+      </w:r>
+      <w:bookmarkEnd w:id="7"/>
+    </w:p>
+    <w:p>
+      <w:pPr>
+        <w:rPr>
+          <w:rFonts w:eastAsia="Times New Roman"/>
+          <w:lang w:val="en-US"/>
+        </w:rPr>
+      </w:pPr>
+      <w:r>
+        <w:rPr>
+          <w:rFonts w:eastAsia="Times New Roman"/>
+          <w:lang w:val="en-US"/>
+        </w:rPr>
+        <w:t>Given a game is in phase "gathering"</w:t>
+      </w:r>
+      <w:r>
+        <w:rPr>
+          <w:rFonts w:eastAsia="Times New Roman"/>
+          <w:lang w:val="en-US"/>
+        </w:rPr>
+        <w:br/>
+        <w:t>And the player is at position 3,2 named "P"</w:t>
+      </w:r>
+      <w:r>
+        <w:rPr>
+          <w:rFonts w:eastAsia="Times New Roman"/>
+          <w:lang w:val="en-US"/>
+        </w:rPr>
+        <w:br/>
+        <w:t>And a player named "C"</w:t>
+      </w:r>
+      <w:r>
+        <w:rPr>
+          <w:rFonts w:eastAsia="Times New Roman"/>
+          <w:lang w:val="en-US"/>
+        </w:rPr>
+        <w:br/>
+        <w:t>And a player named "D"</w:t>
+      </w:r>
+      <w:r>
+        <w:rPr>
+          <w:rFonts w:eastAsia="Times New Roman"/>
+          <w:lang w:val="en-US"/>
+        </w:rPr>
+        <w:br/>
+        <w:t>And the board looks as:</w:t>
+      </w:r>
+      <w:r>
+        <w:rPr>
+          <w:rFonts w:eastAsia="Times New Roman"/>
+          <w:lang w:val="en-US"/>
+        </w:rPr>
+        <w:br/>
+        <w:t>And 0 "| | | |C| |"</w:t>
+      </w:r>
+      <w:r>
+        <w:rPr>
+          <w:rFonts w:eastAsia="Times New Roman"/>
+          <w:lang w:val="en-US"/>
+        </w:rPr>
+        <w:br/>
+        <w:t>And 1 "| | | | |D|"</w:t>
+      </w:r>
+      <w:r>
+        <w:rPr>
+          <w:rFonts w:eastAsia="Times New Roman"/>
+          <w:lang w:val="en-US"/>
+        </w:rPr>
+        <w:br/>
+        <w:t>And 2 "| | | |P| |"</w:t>
+      </w:r>
+      <w:r>
+        <w:rPr>
+          <w:rFonts w:eastAsia="Times New Roman"/>
+          <w:lang w:val="en-US"/>
+        </w:rPr>
+        <w:br/>
+        <w:t>When the facilitator starts the estimations</w:t>
+      </w:r>
+      <w:r>
+        <w:rPr>
+          <w:rFonts w:eastAsia="Times New Roman"/>
+          <w:lang w:val="en-US"/>
+        </w:rPr>
+        <w:br/>
+        <w:t>Then player named "P" has two goals "C" and "D"</w:t>
+      </w:r>
+      <w:r>
+        <w:rPr>
+          <w:rFonts w:eastAsia="Times New Roman"/>
+          <w:lang w:val="en-US"/>
+        </w:rPr>
+        <w:br/>
+        <w:t>When all players has done their estimations</w:t>
+      </w:r>
+      <w:r>
+        <w:rPr>
+          <w:rFonts w:eastAsia="Times New Roman"/>
+          <w:lang w:val="en-US"/>
+        </w:rPr>
+        <w:br/>
+        <w:t>And the facilitator starts the game</w:t>
+      </w:r>
+      <w:r>
+        <w:rPr>
+          <w:rFonts w:eastAsia="Times New Roman"/>
+          <w:lang w:val="en-US"/>
+        </w:rPr>
+        <w:br/>
+        <w:t>And the player moves in direction "up"</w:t>
+      </w:r>
+      <w:r>
+        <w:rPr>
+          <w:rFonts w:eastAsia="Times New Roman"/>
+          <w:lang w:val="en-US"/>
+        </w:rPr>
+        <w:br/>
+        <w:t>Then the player has reached the first goal</w:t>
+      </w:r>
+      <w:r>
+        <w:rPr>
+          <w:rFonts w:eastAsia="Times New Roman"/>
+          <w:lang w:val="en-US"/>
+        </w:rPr>
+        <w:br/>
+        <w:t>And the player has reached the second goal</w:t>
+      </w:r>
+      <w:r>
+        <w:rPr>
+          <w:rFonts w:eastAsia="Times New Roman"/>
+          <w:lang w:val="en-US"/>
+        </w:rPr>
+        <w:br/>
+        <w:t>And the board should look like:</w:t>
+      </w:r>
+      <w:r>
+        <w:rPr>
+          <w:rFonts w:eastAsia="Times New Roman"/>
+          <w:lang w:val="en-US"/>
+        </w:rPr>
+        <w:br/>
+        <w:t>And 0 "| | | |C| |"</w:t>
+      </w:r>
+      <w:r>
+        <w:rPr>
+          <w:rFonts w:eastAsia="Times New Roman"/>
+          <w:lang w:val="en-US"/>
+        </w:rPr>
+        <w:br/>
+        <w:t>And 1 "| | | |</w:t>
+      </w:r>
+      <w:proofErr w:type="spellStart"/>
+      <w:r>
+        <w:rPr>
+          <w:rFonts w:eastAsia="Times New Roman"/>
+          <w:lang w:val="en-US"/>
+        </w:rPr>
+        <w:t>P|D</w:t>
+      </w:r>
+      <w:proofErr w:type="spellEnd"/>
+      <w:r>
+        <w:rPr>
+          <w:rFonts w:eastAsia="Times New Roman"/>
+          <w:lang w:val="en-US"/>
+        </w:rPr>
+        <w:t>|"</w:t>
+      </w:r>
+      <w:r>
+        <w:rPr>
+          <w:rFonts w:eastAsia="Times New Roman"/>
+          <w:lang w:val="en-US"/>
+        </w:rPr>
+        <w:br/>
+        <w:t>And 2 "| | | | | |"</w:t>
+      </w:r>
+    </w:p>
+    <w:p>
+      <w:pPr>
+        <w:pStyle w:val="Rubrik2"/>
+        <w:rPr>
+          <w:rFonts w:eastAsia="Times New Roman"/>
+          <w:lang w:val="en-US"/>
+        </w:rPr>
+      </w:pPr>
+      <w:bookmarkStart w:id="8" w:name="_Toc38003414"/>
+      <w:r>
+        <w:rPr>
+          <w:rFonts w:eastAsia="Times New Roman"/>
+          <w:lang w:val="en-US"/>
+        </w:rPr>
+        <w:t>Scenario: When a player has done their two goals and returned to the starting position, they are done.</w:t>
+      </w:r>
+      <w:bookmarkEnd w:id="8"/>
+    </w:p>
+    <w:p>
+      <w:pPr>
+        <w:rPr>
+          <w:rFonts w:eastAsia="Times New Roman"/>
+          <w:lang w:val="en-US"/>
+        </w:rPr>
+      </w:pPr>
+      <w:r>
+        <w:rPr>
+          <w:rFonts w:eastAsia="Times New Roman"/>
+          <w:lang w:val="en-US"/>
+        </w:rPr>
+        <w:t>Given a game is in phase "gathering"</w:t>
+      </w:r>
+      <w:r>
+        <w:rPr>
+          <w:rFonts w:eastAsia="Times New Roman"/>
+          <w:lang w:val="en-US"/>
+        </w:rPr>
+        <w:br/>
+        <w:t>And the player is at position 3,2 named "P"</w:t>
+      </w:r>
+      <w:r>
+        <w:rPr>
+          <w:rFonts w:eastAsia="Times New Roman"/>
+          <w:lang w:val="en-US"/>
+        </w:rPr>
+        <w:br/>
         <w:t>And a player named "A"</w:t>
       </w:r>
       <w:r>
@@ -3596,111 +3960,118 @@
           <w:lang w:val="en-US"/>
         </w:rPr>
         <w:br/>
-        <w:t>And 0 "| | | | | |"</w:t>
-      </w:r>
-      <w:r>
-        <w:rPr>
-          <w:rFonts w:eastAsia="Times New Roman"/>
-          <w:lang w:val="en-US"/>
-        </w:rPr>
-        <w:br/>
-        <w:t>And 1 "| |P| |A| |"</w:t>
-      </w:r>
-      <w:r>
-        <w:rPr>
-          <w:rFonts w:eastAsia="Times New Roman"/>
-          <w:lang w:val="en-US"/>
-        </w:rPr>
-        <w:br/>
-        <w:t>And 2 "| | | | |B|"</w:t>
-      </w:r>
-      <w:r>
-        <w:rPr>
-          <w:rFonts w:eastAsia="Times New Roman"/>
-          <w:lang w:val="en-US"/>
-        </w:rPr>
-        <w:br/>
-        <w:t>And player named "P" is assigned the two goals "A" and "B"</w:t>
-      </w:r>
-      <w:r>
-        <w:rPr>
-          <w:rFonts w:eastAsia="Times New Roman"/>
-          <w:lang w:val="en-US"/>
-        </w:rPr>
-        <w:br/>
-        <w:t>And all players has done their estimations</w:t>
-      </w:r>
-      <w:r>
-        <w:rPr>
-          <w:rFonts w:eastAsia="Times New Roman"/>
-          <w:lang w:val="en-US"/>
-        </w:rPr>
-        <w:br/>
-        <w:t>When the facilitator starts the game</w:t>
-      </w:r>
-      <w:r>
-        <w:rPr>
-          <w:rFonts w:eastAsia="Times New Roman"/>
-          <w:lang w:val="en-US"/>
-        </w:rPr>
-        <w:br/>
-        <w:t>And the player moves in direction "right"</w:t>
-      </w:r>
-      <w:r>
-        <w:rPr>
-          <w:rFonts w:eastAsia="Times New Roman"/>
-          <w:lang w:val="en-US"/>
-        </w:rPr>
-        <w:br/>
-        <w:t>Then the board should look like:</w:t>
-      </w:r>
-      <w:r>
-        <w:rPr>
-          <w:rFonts w:eastAsia="Times New Roman"/>
-          <w:lang w:val="en-US"/>
-        </w:rPr>
-        <w:br/>
-        <w:t>And 0 "| | | | | |"</w:t>
-      </w:r>
-      <w:r>
-        <w:rPr>
-          <w:rFonts w:eastAsia="Times New Roman"/>
-          <w:lang w:val="en-US"/>
-        </w:rPr>
-        <w:br/>
-        <w:t>And 1 "| | |</w:t>
-      </w:r>
-      <w:proofErr w:type="spellStart"/>
-      <w:r>
-        <w:rPr>
-          <w:rFonts w:eastAsia="Times New Roman"/>
-          <w:lang w:val="en-US"/>
-        </w:rPr>
-        <w:t>P|A</w:t>
-      </w:r>
-      <w:proofErr w:type="spellEnd"/>
-      <w:r>
-        <w:rPr>
-          <w:rFonts w:eastAsia="Times New Roman"/>
-          <w:lang w:val="en-US"/>
-        </w:rPr>
-        <w:t>| |"</w:t>
-      </w:r>
-      <w:r>
-        <w:rPr>
-          <w:rFonts w:eastAsia="Times New Roman"/>
-          <w:lang w:val="en-US"/>
-        </w:rPr>
-        <w:br/>
-        <w:t>And 2 "| | | | |B|"</w:t>
-      </w:r>
-      <w:r>
-        <w:rPr>
-          <w:rFonts w:eastAsia="Times New Roman"/>
-          <w:lang w:val="en-US"/>
-        </w:rPr>
-        <w:br/>
-        <w:t>Then the player has reached the first goal</w:t>
+        <w:t>And 0 "| | | |A| |"</w:t>
+      </w:r>
+      <w:r>
+        <w:rPr>
+          <w:rFonts w:eastAsia="Times New Roman"/>
+          <w:lang w:val="en-US"/>
+        </w:rPr>
+        <w:br/>
+        <w:t>And 1 "| | | | |B|"</w:t>
+      </w:r>
+      <w:r>
+        <w:rPr>
+          <w:rFonts w:eastAsia="Times New Roman"/>
+          <w:lang w:val="en-US"/>
+        </w:rPr>
+        <w:br/>
+        <w:t>And 2 "| | | |P| |"</w:t>
+      </w:r>
+      <w:r>
+        <w:rPr>
+          <w:rFonts w:eastAsia="Times New Roman"/>
+          <w:lang w:val="en-US"/>
+        </w:rPr>
+        <w:br/>
+        <w:t>When the facilitator starts the estimations</w:t>
+      </w:r>
+      <w:r>
+        <w:rPr>
+          <w:rFonts w:eastAsia="Times New Roman"/>
+          <w:lang w:val="en-US"/>
+        </w:rPr>
+        <w:br/>
+        <w:t>Then player named "P" has two goals "A" and "B"</w:t>
+      </w:r>
+      <w:r>
+        <w:rPr>
+          <w:rFonts w:eastAsia="Times New Roman"/>
+          <w:lang w:val="en-US"/>
+        </w:rPr>
+        <w:br/>
+      </w:r>
+      <w:r>
+        <w:rPr>
+          <w:rFonts w:eastAsia="Times New Roman"/>
+          <w:lang w:val="en-US"/>
+        </w:rPr>
+        <w:lastRenderedPageBreak/>
+        <w:t>When all players has done their estimations</w:t>
+      </w:r>
+      <w:r>
+        <w:rPr>
+          <w:rFonts w:eastAsia="Times New Roman"/>
+          <w:lang w:val="en-US"/>
+        </w:rPr>
+        <w:br/>
+        <w:t>And the facilitator starts the game</w:t>
+      </w:r>
+      <w:r>
+        <w:rPr>
+          <w:rFonts w:eastAsia="Times New Roman"/>
+          <w:lang w:val="en-US"/>
+        </w:rPr>
+        <w:br/>
+        <w:t>And the player moves in direction "up"</w:t>
+      </w:r>
+      <w:r>
+        <w:rPr>
+          <w:rFonts w:eastAsia="Times New Roman"/>
+          <w:lang w:val="en-US"/>
+        </w:rPr>
+        <w:br/>
+        <w:t>And the player moves in direction "down"</w:t>
+      </w:r>
+      <w:r>
+        <w:rPr>
+          <w:rFonts w:eastAsia="Times New Roman"/>
+          <w:lang w:val="en-US"/>
+        </w:rPr>
+        <w:br/>
+        <w:t>Then the player is done</w:t>
+      </w:r>
+      <w:r>
+        <w:rPr>
+          <w:rFonts w:eastAsia="Times New Roman"/>
+          <w:lang w:val="en-US"/>
+        </w:rPr>
+        <w:br/>
+        <w:t>And the board should look like:</w:t>
+      </w:r>
+      <w:r>
+        <w:rPr>
+          <w:rFonts w:eastAsia="Times New Roman"/>
+          <w:lang w:val="en-US"/>
+        </w:rPr>
+        <w:br/>
+        <w:t>And 0 "| | | |A| |"</w:t>
+      </w:r>
+      <w:r>
+        <w:rPr>
+          <w:rFonts w:eastAsia="Times New Roman"/>
+          <w:lang w:val="en-US"/>
+        </w:rPr>
+        <w:br/>
+        <w:t>And 1 "| | | | |B|"</w:t>
+      </w:r>
+      <w:r>
+        <w:rPr>
+          <w:rFonts w:eastAsia="Times New Roman"/>
+          <w:lang w:val="en-US"/>
+        </w:rPr>
+        <w:br/>
+        <w:t>And 2 "| | | |P| |"</w:t>
       </w:r>
     </w:p>
     <w:p>
@@ -3711,384 +4082,7 @@
           <w:lang w:val="en-US"/>
         </w:rPr>
       </w:pPr>
-      <w:bookmarkStart w:id="7" w:name="_Toc38002578"/>
-      <w:r>
-        <w:rPr>
-          <w:rFonts w:eastAsia="Times New Roman"/>
-          <w:lang w:val="en-US"/>
-        </w:rPr>
-        <w:t>Scenario: As a player has done the first goal and is next to their second goal, that goal is accomplished.</w:t>
-      </w:r>
-      <w:bookmarkEnd w:id="7"/>
-    </w:p>
-    <w:p>
-      <w:pPr>
-        <w:rPr>
-          <w:rFonts w:eastAsia="Times New Roman"/>
-          <w:lang w:val="en-US"/>
-        </w:rPr>
-      </w:pPr>
-      <w:r>
-        <w:rPr>
-          <w:rFonts w:eastAsia="Times New Roman"/>
-          <w:lang w:val="en-US"/>
-        </w:rPr>
-        <w:t>Given a game is in phase "gathering"</w:t>
-      </w:r>
-      <w:r>
-        <w:rPr>
-          <w:rFonts w:eastAsia="Times New Roman"/>
-          <w:lang w:val="en-US"/>
-        </w:rPr>
-        <w:br/>
-        <w:t>And the player is at position 3,2 named "P"</w:t>
-      </w:r>
-      <w:r>
-        <w:rPr>
-          <w:rFonts w:eastAsia="Times New Roman"/>
-          <w:lang w:val="en-US"/>
-        </w:rPr>
-        <w:br/>
-        <w:t>And a player named "C"</w:t>
-      </w:r>
-      <w:r>
-        <w:rPr>
-          <w:rFonts w:eastAsia="Times New Roman"/>
-          <w:lang w:val="en-US"/>
-        </w:rPr>
-        <w:br/>
-        <w:t>And a player named "D"</w:t>
-      </w:r>
-      <w:r>
-        <w:rPr>
-          <w:rFonts w:eastAsia="Times New Roman"/>
-          <w:lang w:val="en-US"/>
-        </w:rPr>
-        <w:br/>
-        <w:t>And the board looks as:</w:t>
-      </w:r>
-      <w:r>
-        <w:rPr>
-          <w:rFonts w:eastAsia="Times New Roman"/>
-          <w:lang w:val="en-US"/>
-        </w:rPr>
-        <w:br/>
-        <w:t>And 0 "| | | |C| |"</w:t>
-      </w:r>
-      <w:r>
-        <w:rPr>
-          <w:rFonts w:eastAsia="Times New Roman"/>
-          <w:lang w:val="en-US"/>
-        </w:rPr>
-        <w:br/>
-        <w:t>And 1 "| | | | |D|"</w:t>
-      </w:r>
-      <w:r>
-        <w:rPr>
-          <w:rFonts w:eastAsia="Times New Roman"/>
-          <w:lang w:val="en-US"/>
-        </w:rPr>
-        <w:br/>
-        <w:t>And 2 "| | | |P| |"</w:t>
-      </w:r>
-      <w:r>
-        <w:rPr>
-          <w:rFonts w:eastAsia="Times New Roman"/>
-          <w:lang w:val="en-US"/>
-        </w:rPr>
-        <w:br/>
-        <w:t>When the facilitator starts the assignments</w:t>
-      </w:r>
-      <w:r>
-        <w:rPr>
-          <w:rFonts w:eastAsia="Times New Roman"/>
-          <w:lang w:val="en-US"/>
-        </w:rPr>
-        <w:br/>
-        <w:t>Then player named "P" has two goals "C" and "D"</w:t>
-      </w:r>
-      <w:r>
-        <w:rPr>
-          <w:rFonts w:eastAsia="Times New Roman"/>
-          <w:lang w:val="en-US"/>
-        </w:rPr>
-        <w:br/>
-        <w:t>When all players has done their estimations</w:t>
-      </w:r>
-      <w:r>
-        <w:rPr>
-          <w:rFonts w:eastAsia="Times New Roman"/>
-          <w:lang w:val="en-US"/>
-        </w:rPr>
-        <w:br/>
-        <w:t>And the facilitator starts the game</w:t>
-      </w:r>
-      <w:r>
-        <w:rPr>
-          <w:rFonts w:eastAsia="Times New Roman"/>
-          <w:lang w:val="en-US"/>
-        </w:rPr>
-        <w:br/>
-        <w:t>And the player moves in direction "up"</w:t>
-      </w:r>
-      <w:r>
-        <w:rPr>
-          <w:rFonts w:eastAsia="Times New Roman"/>
-          <w:lang w:val="en-US"/>
-        </w:rPr>
-        <w:br/>
-        <w:t>Then the player has reached the first goal</w:t>
-      </w:r>
-      <w:r>
-        <w:rPr>
-          <w:rFonts w:eastAsia="Times New Roman"/>
-          <w:lang w:val="en-US"/>
-        </w:rPr>
-        <w:br/>
-        <w:t>And the player has reached the second goal</w:t>
-      </w:r>
-      <w:r>
-        <w:rPr>
-          <w:rFonts w:eastAsia="Times New Roman"/>
-          <w:lang w:val="en-US"/>
-        </w:rPr>
-        <w:br/>
-        <w:t>And the board should look like:</w:t>
-      </w:r>
-      <w:r>
-        <w:rPr>
-          <w:rFonts w:eastAsia="Times New Roman"/>
-          <w:lang w:val="en-US"/>
-        </w:rPr>
-        <w:br/>
-        <w:t>And 0 "| | | |C| |"</w:t>
-      </w:r>
-      <w:r>
-        <w:rPr>
-          <w:rFonts w:eastAsia="Times New Roman"/>
-          <w:lang w:val="en-US"/>
-        </w:rPr>
-        <w:br/>
-        <w:t>And 1 "| | | |</w:t>
-      </w:r>
-      <w:proofErr w:type="spellStart"/>
-      <w:r>
-        <w:rPr>
-          <w:rFonts w:eastAsia="Times New Roman"/>
-          <w:lang w:val="en-US"/>
-        </w:rPr>
-        <w:t>P|D</w:t>
-      </w:r>
-      <w:proofErr w:type="spellEnd"/>
-      <w:r>
-        <w:rPr>
-          <w:rFonts w:eastAsia="Times New Roman"/>
-          <w:lang w:val="en-US"/>
-        </w:rPr>
-        <w:t>|"</w:t>
-      </w:r>
-      <w:r>
-        <w:rPr>
-          <w:rFonts w:eastAsia="Times New Roman"/>
-          <w:lang w:val="en-US"/>
-        </w:rPr>
-        <w:br/>
-        <w:t>And 2 "| | | | | |"</w:t>
-      </w:r>
-    </w:p>
-    <w:p>
-      <w:pPr>
-        <w:pStyle w:val="Rubrik2"/>
-        <w:rPr>
-          <w:rFonts w:eastAsia="Times New Roman"/>
-          <w:lang w:val="en-US"/>
-        </w:rPr>
-      </w:pPr>
-      <w:bookmarkStart w:id="8" w:name="_Toc38002579"/>
-      <w:r>
-        <w:rPr>
-          <w:rFonts w:eastAsia="Times New Roman"/>
-          <w:lang w:val="en-US"/>
-        </w:rPr>
-        <w:t>Scenario: When a player has done their two goals and returned to the starting position, they are done.</w:t>
-      </w:r>
-      <w:bookmarkEnd w:id="8"/>
-    </w:p>
-    <w:p>
-      <w:pPr>
-        <w:rPr>
-          <w:rFonts w:eastAsia="Times New Roman"/>
-          <w:lang w:val="en-US"/>
-        </w:rPr>
-      </w:pPr>
-      <w:r>
-        <w:rPr>
-          <w:rFonts w:eastAsia="Times New Roman"/>
-          <w:lang w:val="en-US"/>
-        </w:rPr>
-        <w:t>Given a game is in phase "gathering"</w:t>
-      </w:r>
-      <w:r>
-        <w:rPr>
-          <w:rFonts w:eastAsia="Times New Roman"/>
-          <w:lang w:val="en-US"/>
-        </w:rPr>
-        <w:br/>
-        <w:t>And the player is at position 3,2 named "P"</w:t>
-      </w:r>
-      <w:r>
-        <w:rPr>
-          <w:rFonts w:eastAsia="Times New Roman"/>
-          <w:lang w:val="en-US"/>
-        </w:rPr>
-        <w:br/>
-        <w:t>And a player named "A"</w:t>
-      </w:r>
-      <w:r>
-        <w:rPr>
-          <w:rFonts w:eastAsia="Times New Roman"/>
-          <w:lang w:val="en-US"/>
-        </w:rPr>
-        <w:br/>
-        <w:t>And a player named "B"</w:t>
-      </w:r>
-      <w:r>
-        <w:rPr>
-          <w:rFonts w:eastAsia="Times New Roman"/>
-          <w:lang w:val="en-US"/>
-        </w:rPr>
-        <w:br/>
-        <w:t>And the board looks as:</w:t>
-      </w:r>
-      <w:r>
-        <w:rPr>
-          <w:rFonts w:eastAsia="Times New Roman"/>
-          <w:lang w:val="en-US"/>
-        </w:rPr>
-        <w:br/>
-        <w:t>And 0 "| | | |A| |"</w:t>
-      </w:r>
-      <w:r>
-        <w:rPr>
-          <w:rFonts w:eastAsia="Times New Roman"/>
-          <w:lang w:val="en-US"/>
-        </w:rPr>
-        <w:br/>
-        <w:t>And 1 "| | | | |B|"</w:t>
-      </w:r>
-      <w:r>
-        <w:rPr>
-          <w:rFonts w:eastAsia="Times New Roman"/>
-          <w:lang w:val="en-US"/>
-        </w:rPr>
-        <w:br/>
-        <w:t>And 2 "| | | |P| |"</w:t>
-      </w:r>
-      <w:r>
-        <w:rPr>
-          <w:rFonts w:eastAsia="Times New Roman"/>
-          <w:lang w:val="en-US"/>
-        </w:rPr>
-        <w:br/>
-        <w:t>When the facilitator starts the assignments</w:t>
-      </w:r>
-      <w:r>
-        <w:rPr>
-          <w:rFonts w:eastAsia="Times New Roman"/>
-          <w:lang w:val="en-US"/>
-        </w:rPr>
-        <w:br/>
-      </w:r>
-      <w:r>
-        <w:rPr>
-          <w:rFonts w:eastAsia="Times New Roman"/>
-          <w:lang w:val="en-US"/>
-        </w:rPr>
-        <w:lastRenderedPageBreak/>
-        <w:t>Then player named "P" has two goals "A" and "B"</w:t>
-      </w:r>
-      <w:r>
-        <w:rPr>
-          <w:rFonts w:eastAsia="Times New Roman"/>
-          <w:lang w:val="en-US"/>
-        </w:rPr>
-        <w:br/>
-        <w:t>When all players has done their estimations</w:t>
-      </w:r>
-      <w:r>
-        <w:rPr>
-          <w:rFonts w:eastAsia="Times New Roman"/>
-          <w:lang w:val="en-US"/>
-        </w:rPr>
-        <w:br/>
-        <w:t>And the facilitator starts the game</w:t>
-      </w:r>
-      <w:r>
-        <w:rPr>
-          <w:rFonts w:eastAsia="Times New Roman"/>
-          <w:lang w:val="en-US"/>
-        </w:rPr>
-        <w:br/>
-        <w:t>And the player moves in direction "up"</w:t>
-      </w:r>
-      <w:r>
-        <w:rPr>
-          <w:rFonts w:eastAsia="Times New Roman"/>
-          <w:lang w:val="en-US"/>
-        </w:rPr>
-        <w:br/>
-        <w:t>And the player moves in direction "down"</w:t>
-      </w:r>
-      <w:r>
-        <w:rPr>
-          <w:rFonts w:eastAsia="Times New Roman"/>
-          <w:lang w:val="en-US"/>
-        </w:rPr>
-        <w:br/>
-        <w:t>Then the player is done</w:t>
-      </w:r>
-      <w:r>
-        <w:rPr>
-          <w:rFonts w:eastAsia="Times New Roman"/>
-          <w:lang w:val="en-US"/>
-        </w:rPr>
-        <w:br/>
-        <w:t>And the board should look like:</w:t>
-      </w:r>
-      <w:r>
-        <w:rPr>
-          <w:rFonts w:eastAsia="Times New Roman"/>
-          <w:lang w:val="en-US"/>
-        </w:rPr>
-        <w:br/>
-        <w:t>And 0 "| | | |A| |"</w:t>
-      </w:r>
-      <w:r>
-        <w:rPr>
-          <w:rFonts w:eastAsia="Times New Roman"/>
-          <w:lang w:val="en-US"/>
-        </w:rPr>
-        <w:br/>
-        <w:t>And 1 "| | | | |B|"</w:t>
-      </w:r>
-      <w:r>
-        <w:rPr>
-          <w:rFonts w:eastAsia="Times New Roman"/>
-          <w:lang w:val="en-US"/>
-        </w:rPr>
-        <w:br/>
-        <w:t>And 2 "| | | |P| |"</w:t>
-      </w:r>
-    </w:p>
-    <w:p>
-      <w:pPr>
-        <w:pStyle w:val="Rubrik2"/>
-        <w:rPr>
-          <w:rFonts w:eastAsia="Times New Roman"/>
-          <w:lang w:val="en-US"/>
-        </w:rPr>
-      </w:pPr>
-      <w:bookmarkStart w:id="9" w:name="_Toc38002580"/>
+      <w:bookmarkStart w:id="9" w:name="_Toc38003415"/>
       <w:r>
         <w:rPr>
           <w:rFonts w:eastAsia="Times New Roman"/>
@@ -4110,7 +4104,7 @@
           <w:rFonts w:eastAsia="Times New Roman"/>
           <w:lang w:val="en-US"/>
         </w:rPr>
-        <w:t>Given a game is in phase "assignment"</w:t>
+        <w:t>Given a game is in phase "estimation"</w:t>
       </w:r>
       <w:r>
         <w:rPr>
@@ -4456,7 +4450,7 @@
           <w:lang w:val="en-US"/>
         </w:rPr>
       </w:pPr>
-      <w:bookmarkStart w:id="10" w:name="_Toc38002581"/>
+      <w:bookmarkStart w:id="10" w:name="_Toc38003416"/>
       <w:r>
         <w:rPr>
           <w:rFonts w:eastAsia="Times New Roman"/>
@@ -4477,7 +4471,7 @@
         <w:rPr>
           <w:lang w:val="en-US"/>
         </w:rPr>
-        <w:t xml:space="preserve">The game has the following phases: gathering, assignment, executing and reporting. A game is created when someone chose to facilitate. The game starts in phase gathering. During the gathering, the game waits for the players to gather. </w:t>
+        <w:t xml:space="preserve">The game has the following phases: gathering, estimation, executing and reporting. A game is created when someone chose to facilitate. The game starts in phase gathering. During the gathering, the game waits for the players to gather. </w:t>
       </w:r>
     </w:p>
     <w:p>
@@ -4491,7 +4485,7 @@
         <w:rPr>
           <w:lang w:val="en-US"/>
         </w:rPr>
-        <w:t xml:space="preserve">The facilitator decides when enough have gathered by initiating assignment. where the game assigns each player two other players as their goals. </w:t>
+        <w:t xml:space="preserve">The facilitator decides when enough have gathered by initiating estimation. where the game assigns each player two other players as their goals. </w:t>
       </w:r>
     </w:p>
     <w:p>
@@ -4530,7 +4524,7 @@
           <w:lang w:val="en-US"/>
         </w:rPr>
       </w:pPr>
-      <w:bookmarkStart w:id="11" w:name="_Toc38002582"/>
+      <w:bookmarkStart w:id="11" w:name="_Toc38003417"/>
       <w:r>
         <w:rPr>
           <w:rFonts w:eastAsia="Times New Roman"/>
@@ -4587,7 +4581,7 @@
           <w:lang w:val="en-US"/>
         </w:rPr>
       </w:pPr>
-      <w:bookmarkStart w:id="12" w:name="_Toc38002583"/>
+      <w:bookmarkStart w:id="12" w:name="_Toc38003418"/>
       <w:r>
         <w:rPr>
           <w:rFonts w:eastAsia="Times New Roman"/>
@@ -4644,13 +4638,13 @@
           <w:lang w:val="en-US"/>
         </w:rPr>
       </w:pPr>
-      <w:bookmarkStart w:id="13" w:name="_Toc38002584"/>
-      <w:r>
-        <w:rPr>
-          <w:rFonts w:eastAsia="Times New Roman"/>
-          <w:lang w:val="en-US"/>
-        </w:rPr>
-        <w:t>Scenario: Facilitator starts the assignment</w:t>
+      <w:bookmarkStart w:id="13" w:name="_Toc38003419"/>
+      <w:r>
+        <w:rPr>
+          <w:rFonts w:eastAsia="Times New Roman"/>
+          <w:lang w:val="en-US"/>
+        </w:rPr>
+        <w:t>Scenario: Facilitator starts the estimation</w:t>
       </w:r>
       <w:bookmarkEnd w:id="13"/>
     </w:p>
@@ -4674,15 +4668,15 @@
           <w:lang w:val="en-US"/>
         </w:rPr>
         <w:br/>
-        <w:t>When the facilitator starts the assignments</w:t>
-      </w:r>
-      <w:r>
-        <w:rPr>
-          <w:rFonts w:eastAsia="Times New Roman"/>
-          <w:lang w:val="en-US"/>
-        </w:rPr>
-        <w:br/>
-        <w:t>Then the game is in phase "assignment"</w:t>
+        <w:t>When the facilitator starts the estimations</w:t>
+      </w:r>
+      <w:r>
+        <w:rPr>
+          <w:rFonts w:eastAsia="Times New Roman"/>
+          <w:lang w:val="en-US"/>
+        </w:rPr>
+        <w:br/>
+        <w:t>Then the game is in phase "estimation"</w:t>
       </w:r>
     </w:p>
     <w:p>
@@ -4693,13 +4687,13 @@
           <w:lang w:val="en-US"/>
         </w:rPr>
       </w:pPr>
-      <w:bookmarkStart w:id="14" w:name="_Toc38002585"/>
-      <w:r>
-        <w:rPr>
-          <w:rFonts w:eastAsia="Times New Roman"/>
-          <w:lang w:val="en-US"/>
-        </w:rPr>
-        <w:t>Scenario: A game in phase assignment is started</w:t>
+      <w:bookmarkStart w:id="14" w:name="_Toc38003420"/>
+      <w:r>
+        <w:rPr>
+          <w:rFonts w:eastAsia="Times New Roman"/>
+          <w:lang w:val="en-US"/>
+        </w:rPr>
+        <w:t>Scenario: A game in phase estimation is started</w:t>
       </w:r>
       <w:bookmarkEnd w:id="14"/>
     </w:p>
@@ -4715,7 +4709,7 @@
           <w:rFonts w:eastAsia="Times New Roman"/>
           <w:lang w:val="en-US"/>
         </w:rPr>
-        <w:t>Given a game is in phase "assignment"</w:t>
+        <w:t>Given a game is in phase "estimation"</w:t>
       </w:r>
       <w:r>
         <w:rPr>
@@ -4755,18 +4749,52 @@
         <w:pStyle w:val="Rubrik2"/>
         <w:rPr>
           <w:rFonts w:eastAsia="Times New Roman"/>
-          <w:lang w:val="en-US"/>
-        </w:rPr>
-      </w:pPr>
-      <w:bookmarkStart w:id="15" w:name="_Toc38002586"/>
-      <w:r>
-        <w:rPr>
-          <w:rFonts w:eastAsia="Times New Roman"/>
-          <w:lang w:val="en-US"/>
-        </w:rPr>
-        <w:t>Scenario: Players are all done</w:t>
+        </w:rPr>
+      </w:pPr>
+      <w:bookmarkStart w:id="15" w:name="_Toc38003421"/>
+      <w:r>
+        <w:rPr>
+          <w:rFonts w:eastAsia="Times New Roman"/>
+        </w:rPr>
+        <w:t xml:space="preserve">Scenario: </w:t>
+      </w:r>
+      <w:proofErr w:type="spellStart"/>
+      <w:r>
+        <w:rPr>
+          <w:rFonts w:eastAsia="Times New Roman"/>
+        </w:rPr>
+        <w:t>Players</w:t>
+      </w:r>
+      <w:proofErr w:type="spellEnd"/>
+      <w:r>
+        <w:rPr>
+          <w:rFonts w:eastAsia="Times New Roman"/>
+        </w:rPr>
+        <w:t xml:space="preserve"> </w:t>
+      </w:r>
+      <w:proofErr w:type="spellStart"/>
+      <w:r>
+        <w:rPr>
+          <w:rFonts w:eastAsia="Times New Roman"/>
+        </w:rPr>
+        <w:t>are</w:t>
+      </w:r>
+      <w:proofErr w:type="spellEnd"/>
+      <w:r>
+        <w:rPr>
+          <w:rFonts w:eastAsia="Times New Roman"/>
+        </w:rPr>
+        <w:t xml:space="preserve"> all </w:t>
+      </w:r>
+      <w:proofErr w:type="spellStart"/>
+      <w:r>
+        <w:rPr>
+          <w:rFonts w:eastAsia="Times New Roman"/>
+        </w:rPr>
+        <w:t>done</w:t>
       </w:r>
       <w:bookmarkEnd w:id="15"/>
+      <w:proofErr w:type="spellEnd"/>
     </w:p>
     <w:p>
       <w:pPr>
@@ -4839,7 +4867,7 @@
           <w:lang w:val="en-US"/>
         </w:rPr>
       </w:pPr>
-      <w:bookmarkStart w:id="16" w:name="_Toc38002587"/>
+      <w:bookmarkStart w:id="16" w:name="_Toc38003422"/>
       <w:r>
         <w:rPr>
           <w:rFonts w:eastAsia="Times New Roman"/>
@@ -4900,7 +4928,7 @@
           <w:lang w:val="en-US"/>
         </w:rPr>
       </w:pPr>
-      <w:bookmarkStart w:id="17" w:name="_Toc38002588"/>
+      <w:bookmarkStart w:id="17" w:name="_Toc38003423"/>
       <w:r>
         <w:rPr>
           <w:rFonts w:eastAsia="Times New Roman"/>
@@ -5021,7 +5049,7 @@
           <w:lang w:val="en-US"/>
         </w:rPr>
       </w:pPr>
-      <w:bookmarkStart w:id="18" w:name="_Toc38002589"/>
+      <w:bookmarkStart w:id="18" w:name="_Toc38003424"/>
       <w:r>
         <w:rPr>
           <w:rFonts w:eastAsia="Times New Roman"/>
@@ -5150,7 +5178,7 @@
           <w:lang w:val="en-US"/>
         </w:rPr>
       </w:pPr>
-      <w:bookmarkStart w:id="19" w:name="_Toc38002590"/>
+      <w:bookmarkStart w:id="19" w:name="_Toc38003425"/>
       <w:r>
         <w:rPr>
           <w:rFonts w:eastAsia="Times New Roman"/>
@@ -5263,7 +5291,7 @@
           <w:lang w:val="en-US"/>
         </w:rPr>
       </w:pPr>
-      <w:bookmarkStart w:id="20" w:name="_Toc38002591"/>
+      <w:bookmarkStart w:id="20" w:name="_Toc38003426"/>
       <w:r>
         <w:rPr>
           <w:rFonts w:eastAsia="Times New Roman"/>
@@ -5377,13 +5405,13 @@
           <w:lang w:val="en-US"/>
         </w:rPr>
       </w:pPr>
-      <w:bookmarkStart w:id="21" w:name="_Toc38002592"/>
-      <w:r>
-        <w:rPr>
-          <w:rFonts w:eastAsia="Times New Roman"/>
-          <w:lang w:val="en-US"/>
-        </w:rPr>
-        <w:t>Scenario: Player tries to move during assignment phase.</w:t>
+      <w:bookmarkStart w:id="21" w:name="_Toc38003427"/>
+      <w:r>
+        <w:rPr>
+          <w:rFonts w:eastAsia="Times New Roman"/>
+          <w:lang w:val="en-US"/>
+        </w:rPr>
+        <w:t>Scenario: Player tries to move during estimation phase.</w:t>
       </w:r>
       <w:bookmarkEnd w:id="21"/>
     </w:p>
@@ -5399,7 +5427,7 @@
           <w:rFonts w:eastAsia="Times New Roman"/>
           <w:lang w:val="en-US"/>
         </w:rPr>
-        <w:t>Given a game is in phase "assignment"</w:t>
+        <w:t>Given a game is in phase "estimation"</w:t>
       </w:r>
       <w:r>
         <w:rPr>
@@ -5434,7 +5462,7 @@
           <w:lang w:val="en-US"/>
         </w:rPr>
       </w:pPr>
-      <w:bookmarkStart w:id="22" w:name="_Toc38002593"/>
+      <w:bookmarkStart w:id="22" w:name="_Toc38003428"/>
       <w:r>
         <w:rPr>
           <w:rFonts w:eastAsia="Times New Roman"/>
@@ -5536,7 +5564,7 @@
           <w:lang w:val="en-US"/>
         </w:rPr>
       </w:pPr>
-      <w:bookmarkStart w:id="23" w:name="_Toc38002594"/>
+      <w:bookmarkStart w:id="23" w:name="_Toc38003429"/>
       <w:r>
         <w:rPr>
           <w:rFonts w:eastAsia="Times New Roman"/>
@@ -5598,7 +5626,7 @@
           <w:lang w:val="en-US"/>
         </w:rPr>
         <w:br/>
-        <w:t>When the facilitator starts the assignments</w:t>
+        <w:t>When the facilitator starts the estimations</w:t>
       </w:r>
       <w:r>
         <w:rPr>
@@ -5633,7 +5661,7 @@
           <w:lang w:val="en-US"/>
         </w:rPr>
       </w:pPr>
-      <w:bookmarkStart w:id="24" w:name="_Toc38002595"/>
+      <w:bookmarkStart w:id="24" w:name="_Toc38003430"/>
       <w:r>
         <w:rPr>
           <w:rFonts w:eastAsia="Times New Roman"/>
@@ -5655,7 +5683,7 @@
           <w:rFonts w:eastAsia="Times New Roman"/>
           <w:lang w:val="en-US"/>
         </w:rPr>
-        <w:t>Given a game is in phase "assignment"</w:t>
+        <w:t>Given a game is in phase "estimation"</w:t>
       </w:r>
       <w:r>
         <w:rPr>
@@ -5702,25 +5730,15 @@
       <w:pPr>
         <w:pStyle w:val="Rubrik1"/>
         <w:rPr>
-          <w:b/>
-          <w:bCs/>
-          <w:color w:val="000080"/>
-          <w:lang w:val="en-US"/>
-        </w:rPr>
-      </w:pPr>
-    </w:p>
-    <w:p>
-      <w:pPr>
-        <w:pStyle w:val="Rubrik1"/>
-        <w:rPr>
-          <w:lang w:val="en-US"/>
-        </w:rPr>
-      </w:pPr>
-      <w:bookmarkStart w:id="25" w:name="_Toc38002596"/>
-      <w:r>
-        <w:rPr>
-          <w:lang w:val="en-US"/>
-        </w:rPr>
+          <w:lang w:val="en-US"/>
+        </w:rPr>
+      </w:pPr>
+      <w:bookmarkStart w:id="25" w:name="_Toc38003431"/>
+      <w:r>
+        <w:rPr>
+          <w:lang w:val="en-US"/>
+        </w:rPr>
+        <w:lastRenderedPageBreak/>
         <w:t>About this document</w:t>
       </w:r>
       <w:bookmarkEnd w:id="25"/>

</xml_diff>